<commit_message>
add random targets to integrated gradients
</commit_message>
<xml_diff>
--- a/Project1/docs/template_project1.docx
+++ b/Project1/docs/template_project1.docx
@@ -394,6 +394,22 @@
     </w:p>
     <w:p>
       <w:pPr>
+        <w:spacing w:line="341" w:lineRule="exact"/>
+        <w:ind w:left="391" w:right="591"/>
+        <w:jc w:val="center"/>
+        <w:rPr>
+          <w:sz w:val="28"/>
+        </w:rPr>
+      </w:pPr>
+      <w:r>
+        <w:rPr>
+          <w:sz w:val="28"/>
+        </w:rPr>
+        <w:t>Rohit Koonireddy, 20-622-924</w:t>
+      </w:r>
+    </w:p>
+    <w:p>
+      <w:pPr>
         <w:pStyle w:val="BodyText"/>
         <w:rPr>
           <w:sz w:val="28"/>
@@ -539,15 +555,6 @@
     </w:p>
     <w:p>
       <w:pPr>
-        <w:pStyle w:val="BodyText"/>
-        <w:rPr>
-          <w:b/>
-          <w:sz w:val="32"/>
-        </w:rPr>
-      </w:pPr>
-    </w:p>
-    <w:p>
-      <w:pPr>
         <w:pStyle w:val="Heading2"/>
         <w:numPr>
           <w:ilvl w:val="1"/>
@@ -564,18 +571,8 @@
       <w:bookmarkEnd w:id="4"/>
       <w:bookmarkEnd w:id="5"/>
       <w:r>
-        <w:t>Exploratory Data Analysis</w:t>
-      </w:r>
-    </w:p>
-    <w:p>
-      <w:pPr>
-        <w:pStyle w:val="BodyText"/>
-        <w:spacing w:before="4"/>
-        <w:rPr>
-          <w:b/>
-          <w:sz w:val="22"/>
-        </w:rPr>
-      </w:pPr>
+        <w:t>Dataset Description</w:t>
+      </w:r>
     </w:p>
     <w:p>
       <w:pPr>
@@ -585,56 +582,187 @@
         <w:jc w:val="both"/>
       </w:pPr>
       <w:r>
-        <w:t>Lorem ipsum dolor sit amet, consectetur adipiscing elit. Sed do eiusmod tempor incididunt ut labore et dolore magna aliqua. Ut enim ad minim veniam, quis nostrud exercitation ullamco laboris nisi ut aliquip ex ea commodo consequat.</w:t>
+        <w:t>The dataset comprises the following attributes for each individual:</w:t>
       </w:r>
     </w:p>
     <w:p>
       <w:pPr>
         <w:pStyle w:val="BodyText"/>
-        <w:spacing w:before="1"/>
-        <w:rPr>
-          <w:sz w:val="35"/>
-        </w:rPr>
-      </w:pPr>
-    </w:p>
-    <w:p>
-      <w:pPr>
-        <w:pStyle w:val="Heading2"/>
         <w:numPr>
-          <w:ilvl w:val="1"/>
-          <w:numId w:val="6"/>
+          <w:ilvl w:val="0"/>
+          <w:numId w:val="13"/>
         </w:numPr>
-        <w:tabs>
-          <w:tab w:val="left" w:pos="1066"/>
-        </w:tabs>
-        <w:ind w:hanging="390"/>
-      </w:pPr>
-      <w:bookmarkStart w:id="6" w:name="1.2_Struktura_rada"/>
-      <w:bookmarkStart w:id="7" w:name="_bookmark2"/>
-      <w:bookmarkEnd w:id="6"/>
-      <w:bookmarkEnd w:id="7"/>
-      <w:r>
-        <w:t>Logistic Lasso Regression</w:t>
+        <w:spacing w:line="276" w:lineRule="auto"/>
+        <w:ind w:right="576"/>
+        <w:jc w:val="both"/>
+      </w:pPr>
+      <w:r>
+        <w:t>Age: The age of the individual.</w:t>
       </w:r>
     </w:p>
     <w:p>
       <w:pPr>
         <w:pStyle w:val="BodyText"/>
-        <w:rPr>
-          <w:b/>
-          <w:sz w:val="26"/>
-        </w:rPr>
-      </w:pPr>
+        <w:numPr>
+          <w:ilvl w:val="0"/>
+          <w:numId w:val="13"/>
+        </w:numPr>
+        <w:spacing w:line="276" w:lineRule="auto"/>
+        <w:ind w:right="576"/>
+        <w:jc w:val="both"/>
+      </w:pPr>
+      <w:r>
+        <w:t>Sex: The gender of the individual (Male or Female).</w:t>
+      </w:r>
     </w:p>
     <w:p>
       <w:pPr>
         <w:pStyle w:val="BodyText"/>
+        <w:numPr>
+          <w:ilvl w:val="0"/>
+          <w:numId w:val="13"/>
+        </w:numPr>
         <w:spacing w:line="276" w:lineRule="auto"/>
-        <w:ind w:left="316" w:right="576" w:firstLine="360"/>
+        <w:ind w:right="576"/>
         <w:jc w:val="both"/>
       </w:pPr>
       <w:r>
-        <w:t>Lorem ipsum dolor sit amet, consectetur adipiscing elit. Sed do eiusmod tempor incididunt ut labore et dolore magna aliqua. Ut enim ad minim veniam, quis nostrud exercitation ullamco laboris nisi ut aliquip ex ea commodo consequat.</w:t>
+        <w:t>Chest Pain Type: The type of chest pain experienced by the individual.</w:t>
+      </w:r>
+    </w:p>
+    <w:p>
+      <w:pPr>
+        <w:pStyle w:val="BodyText"/>
+        <w:numPr>
+          <w:ilvl w:val="0"/>
+          <w:numId w:val="13"/>
+        </w:numPr>
+        <w:spacing w:line="276" w:lineRule="auto"/>
+        <w:ind w:right="576"/>
+        <w:jc w:val="both"/>
+      </w:pPr>
+      <w:r>
+        <w:t>Resting Blood Pressure: The individual's blood pressure at rest.</w:t>
+      </w:r>
+    </w:p>
+    <w:p>
+      <w:pPr>
+        <w:pStyle w:val="BodyText"/>
+        <w:numPr>
+          <w:ilvl w:val="0"/>
+          <w:numId w:val="13"/>
+        </w:numPr>
+        <w:spacing w:line="276" w:lineRule="auto"/>
+        <w:ind w:right="576"/>
+        <w:jc w:val="both"/>
+      </w:pPr>
+      <w:r>
+        <w:t>Cholesterol: The cholesterol level of the individual.</w:t>
+      </w:r>
+    </w:p>
+    <w:p>
+      <w:pPr>
+        <w:pStyle w:val="BodyText"/>
+        <w:numPr>
+          <w:ilvl w:val="0"/>
+          <w:numId w:val="13"/>
+        </w:numPr>
+        <w:spacing w:line="276" w:lineRule="auto"/>
+        <w:ind w:right="576"/>
+        <w:jc w:val="both"/>
+      </w:pPr>
+      <w:r>
+        <w:t>Fasting Blood Sugar: The fasting blood sugar level of the individual.</w:t>
+      </w:r>
+    </w:p>
+    <w:p>
+      <w:pPr>
+        <w:pStyle w:val="BodyText"/>
+        <w:numPr>
+          <w:ilvl w:val="0"/>
+          <w:numId w:val="13"/>
+        </w:numPr>
+        <w:spacing w:line="276" w:lineRule="auto"/>
+        <w:ind w:right="576"/>
+        <w:jc w:val="both"/>
+      </w:pPr>
+      <w:r>
+        <w:t>Resting Electrocardiographic Results: Results of the resting electrocardiogram.</w:t>
+      </w:r>
+    </w:p>
+    <w:p>
+      <w:pPr>
+        <w:pStyle w:val="BodyText"/>
+        <w:numPr>
+          <w:ilvl w:val="0"/>
+          <w:numId w:val="13"/>
+        </w:numPr>
+        <w:spacing w:line="276" w:lineRule="auto"/>
+        <w:ind w:right="576"/>
+        <w:jc w:val="both"/>
+      </w:pPr>
+      <w:r>
+        <w:t>Maximum Heart Rate: The maximum heart rate achieved during exercise.</w:t>
+      </w:r>
+    </w:p>
+    <w:p>
+      <w:pPr>
+        <w:pStyle w:val="BodyText"/>
+        <w:numPr>
+          <w:ilvl w:val="0"/>
+          <w:numId w:val="13"/>
+        </w:numPr>
+        <w:spacing w:line="276" w:lineRule="auto"/>
+        <w:ind w:right="576"/>
+        <w:jc w:val="both"/>
+      </w:pPr>
+      <w:r>
+        <w:t>Exercise-Induced Angina: Whether the individual experienced angina during exercise.</w:t>
+      </w:r>
+    </w:p>
+    <w:p>
+      <w:pPr>
+        <w:pStyle w:val="BodyText"/>
+        <w:numPr>
+          <w:ilvl w:val="0"/>
+          <w:numId w:val="13"/>
+        </w:numPr>
+        <w:spacing w:line="276" w:lineRule="auto"/>
+        <w:ind w:right="576"/>
+        <w:jc w:val="both"/>
+      </w:pPr>
+      <w:r>
+        <w:t>ST Depression: ST depression induced by exercise relative to rest.</w:t>
+      </w:r>
+    </w:p>
+    <w:p>
+      <w:pPr>
+        <w:pStyle w:val="BodyText"/>
+        <w:numPr>
+          <w:ilvl w:val="0"/>
+          <w:numId w:val="13"/>
+        </w:numPr>
+        <w:spacing w:line="276" w:lineRule="auto"/>
+        <w:ind w:right="576"/>
+        <w:jc w:val="both"/>
+      </w:pPr>
+      <w:r>
+        <w:t>ST Slope: The slope of the peak exercise ST segment.</w:t>
+      </w:r>
+    </w:p>
+    <w:p>
+      <w:pPr>
+        <w:pStyle w:val="BodyText"/>
+        <w:numPr>
+          <w:ilvl w:val="0"/>
+          <w:numId w:val="13"/>
+        </w:numPr>
+        <w:spacing w:line="276" w:lineRule="auto"/>
+        <w:ind w:right="576"/>
+        <w:jc w:val="both"/>
+      </w:pPr>
+      <w:r>
+        <w:t>Heart Disease: The presence or absence of heart disease (1 indicates presence, 0 indicates absence).</w:t>
       </w:r>
     </w:p>
     <w:p>
@@ -651,7 +779,7 @@
         <w:ind w:hanging="390"/>
       </w:pPr>
       <w:r>
-        <w:t>Multi-Layer Perceptrons</w:t>
+        <w:t>Exploratory Data Analysis</w:t>
       </w:r>
     </w:p>
     <w:p>
@@ -672,17 +800,201 @@
         <w:jc w:val="both"/>
       </w:pPr>
       <w:r>
-        <w:t>Lorem ipsum dolor sit amet, consectetur adipiscing elit. Sed do eiusmod tempor incididunt ut labore et dolore magna aliqua. Ut enim ad minim veniam, quis nostrud exercitation ullamco laboris nisi ut aliquip ex ea commodo consequat.</w:t>
+        <w:t>Exploratory Data Analysis (EDA) was conducted to understand the characteristics of the heart disease prediction dataset. Various visualizations, including violin plots and histograms, were used to explore the distribution of features and their relationships with the target variable.</w:t>
       </w:r>
     </w:p>
     <w:p>
       <w:pPr>
         <w:pStyle w:val="BodyText"/>
-        <w:spacing w:before="1"/>
-        <w:rPr>
-          <w:sz w:val="35"/>
-        </w:rPr>
-      </w:pPr>
+        <w:spacing w:line="276" w:lineRule="auto"/>
+        <w:ind w:right="576"/>
+        <w:jc w:val="both"/>
+      </w:pPr>
+    </w:p>
+    <w:p>
+      <w:pPr>
+        <w:pStyle w:val="BodyText"/>
+        <w:spacing w:line="276" w:lineRule="auto"/>
+        <w:ind w:right="576"/>
+        <w:jc w:val="both"/>
+      </w:pPr>
+      <w:r>
+        <w:tab/>
+        <w:t xml:space="preserve">Sample view of the dataset: </w:t>
+      </w:r>
+    </w:p>
+    <w:p>
+      <w:pPr>
+        <w:pStyle w:val="BodyText"/>
+        <w:spacing w:line="276" w:lineRule="auto"/>
+        <w:ind w:right="576"/>
+        <w:jc w:val="both"/>
+      </w:pPr>
+      <w:r>
+        <w:rPr>
+          <w:noProof/>
+        </w:rPr>
+        <w:drawing>
+          <wp:inline distT="0" distB="0" distL="0" distR="0" wp14:anchorId="71120BF2" wp14:editId="744D179C">
+            <wp:extent cx="6330950" cy="1155065"/>
+            <wp:effectExtent l="0" t="0" r="0" b="6985"/>
+            <wp:docPr id="637618113" name="Picture 1" descr="A screenshot of a computer&#10;&#10;Description automatically generated"/>
+            <wp:cNvGraphicFramePr>
+              <a:graphicFrameLocks xmlns:a="http://schemas.openxmlformats.org/drawingml/2006/main" noChangeAspect="1"/>
+            </wp:cNvGraphicFramePr>
+            <a:graphic xmlns:a="http://schemas.openxmlformats.org/drawingml/2006/main">
+              <a:graphicData uri="http://schemas.openxmlformats.org/drawingml/2006/picture">
+                <pic:pic xmlns:pic="http://schemas.openxmlformats.org/drawingml/2006/picture">
+                  <pic:nvPicPr>
+                    <pic:cNvPr id="637618113" name="Picture 1" descr="A screenshot of a computer&#10;&#10;Description automatically generated"/>
+                    <pic:cNvPicPr/>
+                  </pic:nvPicPr>
+                  <pic:blipFill>
+                    <a:blip r:embed="rId8"/>
+                    <a:stretch>
+                      <a:fillRect/>
+                    </a:stretch>
+                  </pic:blipFill>
+                  <pic:spPr>
+                    <a:xfrm>
+                      <a:off x="0" y="0"/>
+                      <a:ext cx="6330950" cy="1155065"/>
+                    </a:xfrm>
+                    <a:prstGeom prst="rect">
+                      <a:avLst/>
+                    </a:prstGeom>
+                  </pic:spPr>
+                </pic:pic>
+              </a:graphicData>
+            </a:graphic>
+          </wp:inline>
+        </w:drawing>
+      </w:r>
+    </w:p>
+    <w:p>
+      <w:pPr>
+        <w:pStyle w:val="BodyText"/>
+        <w:spacing w:line="276" w:lineRule="auto"/>
+        <w:ind w:right="576"/>
+        <w:jc w:val="both"/>
+      </w:pPr>
+      <w:r>
+        <w:tab/>
+        <w:t>Simple describe view of the data:</w:t>
+      </w:r>
+    </w:p>
+    <w:p>
+      <w:pPr>
+        <w:pStyle w:val="BodyText"/>
+        <w:spacing w:line="276" w:lineRule="auto"/>
+        <w:ind w:right="576"/>
+        <w:jc w:val="both"/>
+      </w:pPr>
+      <w:r>
+        <w:rPr>
+          <w:noProof/>
+        </w:rPr>
+        <w:lastRenderedPageBreak/>
+        <w:drawing>
+          <wp:inline distT="0" distB="0" distL="0" distR="0" wp14:anchorId="671548B0" wp14:editId="674D7F9C">
+            <wp:extent cx="6330950" cy="2325370"/>
+            <wp:effectExtent l="0" t="0" r="0" b="0"/>
+            <wp:docPr id="137114127" name="Picture 1" descr="A screenshot of a computer screen&#10;&#10;Description automatically generated"/>
+            <wp:cNvGraphicFramePr>
+              <a:graphicFrameLocks xmlns:a="http://schemas.openxmlformats.org/drawingml/2006/main" noChangeAspect="1"/>
+            </wp:cNvGraphicFramePr>
+            <a:graphic xmlns:a="http://schemas.openxmlformats.org/drawingml/2006/main">
+              <a:graphicData uri="http://schemas.openxmlformats.org/drawingml/2006/picture">
+                <pic:pic xmlns:pic="http://schemas.openxmlformats.org/drawingml/2006/picture">
+                  <pic:nvPicPr>
+                    <pic:cNvPr id="137114127" name="Picture 1" descr="A screenshot of a computer screen&#10;&#10;Description automatically generated"/>
+                    <pic:cNvPicPr/>
+                  </pic:nvPicPr>
+                  <pic:blipFill>
+                    <a:blip r:embed="rId9"/>
+                    <a:stretch>
+                      <a:fillRect/>
+                    </a:stretch>
+                  </pic:blipFill>
+                  <pic:spPr>
+                    <a:xfrm>
+                      <a:off x="0" y="0"/>
+                      <a:ext cx="6346270" cy="2330997"/>
+                    </a:xfrm>
+                    <a:prstGeom prst="rect">
+                      <a:avLst/>
+                    </a:prstGeom>
+                  </pic:spPr>
+                </pic:pic>
+              </a:graphicData>
+            </a:graphic>
+          </wp:inline>
+        </w:drawing>
+      </w:r>
+    </w:p>
+    <w:p>
+      <w:pPr>
+        <w:pStyle w:val="BodyText"/>
+        <w:spacing w:line="276" w:lineRule="auto"/>
+        <w:ind w:right="576"/>
+        <w:jc w:val="both"/>
+      </w:pPr>
+    </w:p>
+    <w:p>
+      <w:pPr>
+        <w:pStyle w:val="BodyText"/>
+        <w:spacing w:line="276" w:lineRule="auto"/>
+        <w:ind w:right="576"/>
+        <w:jc w:val="both"/>
+      </w:pPr>
+      <w:r>
+        <w:t>Sample Violon chart:</w:t>
+      </w:r>
+    </w:p>
+    <w:p>
+      <w:pPr>
+        <w:pStyle w:val="BodyText"/>
+        <w:spacing w:line="276" w:lineRule="auto"/>
+        <w:ind w:right="576"/>
+        <w:jc w:val="both"/>
+      </w:pPr>
+      <w:r>
+        <w:drawing>
+          <wp:inline distT="0" distB="0" distL="0" distR="0" wp14:anchorId="42F28B20" wp14:editId="50939B3C">
+            <wp:extent cx="6330950" cy="1584325"/>
+            <wp:effectExtent l="0" t="0" r="0" b="0"/>
+            <wp:docPr id="1291220428" name="Picture 1" descr="A diagram of a kayak&#10;&#10;Description automatically generated with medium confidence"/>
+            <wp:cNvGraphicFramePr>
+              <a:graphicFrameLocks xmlns:a="http://schemas.openxmlformats.org/drawingml/2006/main" noChangeAspect="1"/>
+            </wp:cNvGraphicFramePr>
+            <a:graphic xmlns:a="http://schemas.openxmlformats.org/drawingml/2006/main">
+              <a:graphicData uri="http://schemas.openxmlformats.org/drawingml/2006/picture">
+                <pic:pic xmlns:pic="http://schemas.openxmlformats.org/drawingml/2006/picture">
+                  <pic:nvPicPr>
+                    <pic:cNvPr id="1291220428" name="Picture 1" descr="A diagram of a kayak&#10;&#10;Description automatically generated with medium confidence"/>
+                    <pic:cNvPicPr/>
+                  </pic:nvPicPr>
+                  <pic:blipFill>
+                    <a:blip r:embed="rId10"/>
+                    <a:stretch>
+                      <a:fillRect/>
+                    </a:stretch>
+                  </pic:blipFill>
+                  <pic:spPr>
+                    <a:xfrm>
+                      <a:off x="0" y="0"/>
+                      <a:ext cx="6330950" cy="1584325"/>
+                    </a:xfrm>
+                    <a:prstGeom prst="rect">
+                      <a:avLst/>
+                    </a:prstGeom>
+                  </pic:spPr>
+                </pic:pic>
+              </a:graphicData>
+            </a:graphic>
+          </wp:inline>
+        </w:drawing>
+      </w:r>
     </w:p>
     <w:p>
       <w:pPr>
@@ -696,8 +1008,12 @@
         </w:tabs>
         <w:ind w:hanging="390"/>
       </w:pPr>
-      <w:r>
-        <w:t>Neural Additive Models</w:t>
+      <w:bookmarkStart w:id="6" w:name="1.2_Struktura_rada"/>
+      <w:bookmarkStart w:id="7" w:name="_bookmark2"/>
+      <w:bookmarkEnd w:id="6"/>
+      <w:bookmarkEnd w:id="7"/>
+      <w:r>
+        <w:t>Logistic Lasso Regression</w:t>
       </w:r>
     </w:p>
     <w:p>
@@ -717,21 +1033,140 @@
         <w:jc w:val="both"/>
       </w:pPr>
       <w:r>
-        <w:t>Lorem ipsum dolor sit amet, consectetur adipiscing elit. Sed do eiusmod tempor incididunt ut labore et dolore magna aliqua. Ut enim ad minim veniam, quis nostrud exercitation ullamco laboris nisi ut aliquip ex ea commodo consequat.</w:t>
-      </w:r>
-    </w:p>
-    <w:p>
-      <w:pPr>
+        <w:t>We trained a logistic regression model to predict the presence of heart disease using the provided dataset. First, we split the data into features and target variables, encoding categorical features and dividing the dataset into training and testing sets. Next, the logistic regression model was fitted to the training data. Subsequently, we used the trained model to predict heart disease presence on the test set. Finally, we evaluated the model's performance using accuracy and F1-score metrics, assessing the proportion of correct predictions and the balance between precision and recall, respectively</w:t>
+      </w:r>
+      <w:r>
+        <w:t>.</w:t>
+      </w:r>
+    </w:p>
+    <w:p>
+      <w:pPr>
+        <w:pStyle w:val="BodyText"/>
+        <w:spacing w:line="276" w:lineRule="auto"/>
+        <w:ind w:left="316" w:right="576" w:firstLine="360"/>
+        <w:jc w:val="both"/>
+      </w:pPr>
+      <w:r>
+        <w:lastRenderedPageBreak/>
+        <w:drawing>
+          <wp:inline distT="0" distB="0" distL="0" distR="0" wp14:anchorId="03FB6CB2" wp14:editId="15DB464B">
+            <wp:extent cx="5650787" cy="4057004"/>
+            <wp:effectExtent l="0" t="0" r="7620" b="1270"/>
+            <wp:docPr id="435194494" name="Picture 1" descr="A graph of blue rectangular shapes&#10;&#10;Description automatically generated with medium confidence"/>
+            <wp:cNvGraphicFramePr>
+              <a:graphicFrameLocks xmlns:a="http://schemas.openxmlformats.org/drawingml/2006/main" noChangeAspect="1"/>
+            </wp:cNvGraphicFramePr>
+            <a:graphic xmlns:a="http://schemas.openxmlformats.org/drawingml/2006/main">
+              <a:graphicData uri="http://schemas.openxmlformats.org/drawingml/2006/picture">
+                <pic:pic xmlns:pic="http://schemas.openxmlformats.org/drawingml/2006/picture">
+                  <pic:nvPicPr>
+                    <pic:cNvPr id="435194494" name="Picture 1" descr="A graph of blue rectangular shapes&#10;&#10;Description automatically generated with medium confidence"/>
+                    <pic:cNvPicPr/>
+                  </pic:nvPicPr>
+                  <pic:blipFill>
+                    <a:blip r:embed="rId11"/>
+                    <a:stretch>
+                      <a:fillRect/>
+                    </a:stretch>
+                  </pic:blipFill>
+                  <pic:spPr>
+                    <a:xfrm>
+                      <a:off x="0" y="0"/>
+                      <a:ext cx="5657382" cy="4061739"/>
+                    </a:xfrm>
+                    <a:prstGeom prst="rect">
+                      <a:avLst/>
+                    </a:prstGeom>
+                  </pic:spPr>
+                </pic:pic>
+              </a:graphicData>
+            </a:graphic>
+          </wp:inline>
+        </w:drawing>
+      </w:r>
+    </w:p>
+    <w:p>
+      <w:pPr>
+        <w:pStyle w:val="Heading2"/>
+        <w:numPr>
+          <w:ilvl w:val="1"/>
+          <w:numId w:val="6"/>
+        </w:numPr>
         <w:tabs>
-          <w:tab w:val="left" w:pos="1396"/>
-          <w:tab w:val="left" w:pos="1397"/>
+          <w:tab w:val="left" w:pos="1066"/>
         </w:tabs>
-        <w:spacing w:line="273" w:lineRule="auto"/>
-        <w:ind w:right="627"/>
-        <w:rPr>
-          <w:sz w:val="24"/>
-        </w:rPr>
-      </w:pPr>
+        <w:spacing w:before="265"/>
+        <w:ind w:hanging="390"/>
+      </w:pPr>
+      <w:r>
+        <w:t>Multi-Layer Perceptrons</w:t>
+      </w:r>
+    </w:p>
+    <w:p>
+      <w:pPr>
+        <w:pStyle w:val="BodyText"/>
+        <w:spacing w:before="4"/>
+        <w:rPr>
+          <w:b/>
+          <w:sz w:val="22"/>
+        </w:rPr>
+      </w:pPr>
+    </w:p>
+    <w:p>
+      <w:pPr>
+        <w:pStyle w:val="BodyText"/>
+        <w:spacing w:line="276" w:lineRule="auto"/>
+        <w:ind w:left="316" w:right="576" w:firstLine="360"/>
+        <w:jc w:val="both"/>
+      </w:pPr>
+      <w:r>
+        <w:t>Multi-Layer Perceptrons (MLPs), a class of feedforward neural networks, were employed for heart disease prediction. MLPs are capable of learning complex relationships between features and the target variable. The model's hyperparameters, such as the number of hidden layers and neurons, activation functions, and optimization algorithms, were fine-tuned to achieve optimal performance. Evaluation metrics such as accuracy and F1-score were used to assess the model's predictive capability.</w:t>
+      </w:r>
+    </w:p>
+    <w:p>
+      <w:pPr>
+        <w:pStyle w:val="BodyText"/>
+        <w:spacing w:before="1"/>
+        <w:rPr>
+          <w:sz w:val="35"/>
+        </w:rPr>
+      </w:pPr>
+    </w:p>
+    <w:p>
+      <w:pPr>
+        <w:pStyle w:val="Heading2"/>
+        <w:numPr>
+          <w:ilvl w:val="1"/>
+          <w:numId w:val="6"/>
+        </w:numPr>
+        <w:tabs>
+          <w:tab w:val="left" w:pos="1066"/>
+        </w:tabs>
+        <w:ind w:hanging="390"/>
+      </w:pPr>
+      <w:r>
+        <w:t>Neural Additive Models</w:t>
+      </w:r>
+    </w:p>
+    <w:p>
+      <w:pPr>
+        <w:pStyle w:val="BodyText"/>
+        <w:rPr>
+          <w:b/>
+          <w:sz w:val="26"/>
+        </w:rPr>
+      </w:pPr>
+    </w:p>
+    <w:p>
+      <w:pPr>
+        <w:pStyle w:val="BodyText"/>
+        <w:spacing w:line="276" w:lineRule="auto"/>
+        <w:ind w:left="316" w:right="576" w:firstLine="360"/>
+        <w:jc w:val="both"/>
+      </w:pPr>
+      <w:r>
+        <w:t>Neural Additive Models (NAMs) offer an interpretable framework for understanding the predictions of complex neural network models. By decomposing the model predictions into additive components, NAMs provide insights into the contribution of each feature to the overall prediction. Shapely values, a popular technique for interpreting machine learning models, were employed to quantify the impact of individual features on the model predictions. Summary plots generated from Shapely values help visualize feature importance and aid in understanding the model's behavior.</w:t>
+      </w:r>
     </w:p>
     <w:p>
       <w:pPr>
@@ -885,13 +1320,7 @@
         <w:jc w:val="both"/>
       </w:pPr>
       <w:r>
-        <w:t>The dataset is structured into three main folders: train, val and test. Within each of these folders, there are subfolders representing the two categories of X-Ray images: Pneumonia and Normal.</w:t>
-      </w:r>
-      <w:r>
-        <w:t xml:space="preserve"> </w:t>
-      </w:r>
-      <w:r>
-        <w:t>In total, there are 5,856 X-Ray images in JPEG format. Their distribution is shown in table 1.</w:t>
+        <w:t>The dataset is structured into three main folders: train, val and test. Within each of these folders, there are subfolders representing the two categories of X-Ray images: Pneumonia and Normal. In total, there are 5,856 X-Ray images in JPEG format. Their distribution is shown in table 1.</w:t>
       </w:r>
     </w:p>
     <w:tbl>
@@ -1419,7 +1848,7 @@
                     <pic:cNvPicPr/>
                   </pic:nvPicPr>
                   <pic:blipFill>
-                    <a:blip r:embed="rId8">
+                    <a:blip r:embed="rId12">
                       <a:extLst>
                         <a:ext uri="{28A0092B-C50C-407E-A947-70E740481C1C}">
                           <a14:useLocalDpi xmlns:a14="http://schemas.microsoft.com/office/drawing/2010/main" val="0"/>
@@ -1476,14 +1905,7 @@
           <w:i/>
           <w:sz w:val="18"/>
         </w:rPr>
-        <w:t>Figure</w:t>
-      </w:r>
-      <w:r>
-        <w:rPr>
-          <w:i/>
-          <w:sz w:val="18"/>
-        </w:rPr>
-        <w:t xml:space="preserve"> 1.</w:t>
+        <w:t>Figure 1.</w:t>
       </w:r>
       <w:r>
         <w:rPr>
@@ -1592,7 +2014,7 @@
                     <pic:cNvPicPr/>
                   </pic:nvPicPr>
                   <pic:blipFill>
-                    <a:blip r:embed="rId9" cstate="print">
+                    <a:blip r:embed="rId13" cstate="print">
                       <a:extLst>
                         <a:ext uri="{28A0092B-C50C-407E-A947-70E740481C1C}">
                           <a14:useLocalDpi xmlns:a14="http://schemas.microsoft.com/office/drawing/2010/main" val="0"/>
@@ -1643,21 +2065,7 @@
           <w:i/>
           <w:sz w:val="18"/>
         </w:rPr>
-        <w:t xml:space="preserve">Figure </w:t>
-      </w:r>
-      <w:r>
-        <w:rPr>
-          <w:i/>
-          <w:sz w:val="18"/>
-        </w:rPr>
-        <w:t>2</w:t>
-      </w:r>
-      <w:r>
-        <w:rPr>
-          <w:i/>
-          <w:sz w:val="18"/>
-        </w:rPr>
-        <w:t>.</w:t>
+        <w:t>Figure 2.</w:t>
       </w:r>
       <w:r>
         <w:rPr>
@@ -1732,7 +2140,7 @@
                     <pic:cNvPicPr/>
                   </pic:nvPicPr>
                   <pic:blipFill>
-                    <a:blip r:embed="rId10" cstate="print">
+                    <a:blip r:embed="rId14" cstate="print">
                       <a:extLst>
                         <a:ext uri="{28A0092B-C50C-407E-A947-70E740481C1C}">
                           <a14:useLocalDpi xmlns:a14="http://schemas.microsoft.com/office/drawing/2010/main" val="0"/>
@@ -1786,21 +2194,7 @@
           <w:i/>
           <w:sz w:val="18"/>
         </w:rPr>
-        <w:t xml:space="preserve">Figure </w:t>
-      </w:r>
-      <w:r>
-        <w:rPr>
-          <w:i/>
-          <w:sz w:val="18"/>
-        </w:rPr>
-        <w:t>3</w:t>
-      </w:r>
-      <w:r>
-        <w:rPr>
-          <w:i/>
-          <w:sz w:val="18"/>
-        </w:rPr>
-        <w:t>.</w:t>
+        <w:t>Figure 3.</w:t>
       </w:r>
       <w:r>
         <w:rPr>
@@ -1808,15 +2202,7 @@
           <w:spacing w:val="2"/>
           <w:sz w:val="18"/>
         </w:rPr>
-        <w:t xml:space="preserve"> </w:t>
-      </w:r>
-      <w:r>
-        <w:rPr>
-          <w:i/>
-          <w:spacing w:val="2"/>
-          <w:sz w:val="18"/>
-        </w:rPr>
-        <w:t>Samples that are dificult to classify by untrained eye</w:t>
+        <w:t xml:space="preserve"> Samples that are dificult to classify by untrained eye</w:t>
       </w:r>
     </w:p>
     <w:p>
@@ -1945,7 +2331,23 @@
         <w:rPr>
           <w:lang w:val="en-US"/>
         </w:rPr>
-        <w:t xml:space="preserve"> executed with the aid of torchvision librar</w:t>
+        <w:t xml:space="preserve"> executed with the aid of </w:t>
+      </w:r>
+      <w:proofErr w:type="spellStart"/>
+      <w:proofErr w:type="gramStart"/>
+      <w:r>
+        <w:rPr>
+          <w:lang w:val="en-US"/>
+        </w:rPr>
+        <w:t>torchvision</w:t>
+      </w:r>
+      <w:proofErr w:type="spellEnd"/>
+      <w:proofErr w:type="gramEnd"/>
+      <w:r>
+        <w:rPr>
+          <w:lang w:val="en-US"/>
+        </w:rPr>
+        <w:t xml:space="preserve"> librar</w:t>
       </w:r>
       <w:r>
         <w:rPr>
@@ -1979,14 +2381,26 @@
           <w:lang w:val="en-US"/>
         </w:rPr>
       </w:pPr>
+      <w:proofErr w:type="spellStart"/>
+      <w:proofErr w:type="gramStart"/>
       <w:r>
         <w:rPr>
           <w:sz w:val="24"/>
           <w:szCs w:val="24"/>
           <w:lang w:val="en-US"/>
         </w:rPr>
-        <w:t>torchvision.transforms.Resize</w:t>
-      </w:r>
+        <w:t>torchvision.transforms</w:t>
+      </w:r>
+      <w:proofErr w:type="gramEnd"/>
+      <w:r>
+        <w:rPr>
+          <w:sz w:val="24"/>
+          <w:szCs w:val="24"/>
+          <w:lang w:val="en-US"/>
+        </w:rPr>
+        <w:t>.Resize</w:t>
+      </w:r>
+      <w:proofErr w:type="spellEnd"/>
     </w:p>
     <w:p>
       <w:pPr>
@@ -2007,14 +2421,26 @@
           <w:lang w:val="en-US"/>
         </w:rPr>
       </w:pPr>
+      <w:proofErr w:type="spellStart"/>
+      <w:proofErr w:type="gramStart"/>
       <w:r>
         <w:rPr>
           <w:sz w:val="24"/>
           <w:szCs w:val="24"/>
           <w:lang w:val="en-US"/>
         </w:rPr>
-        <w:t>torchvision.transforms.CenterCrop</w:t>
-      </w:r>
+        <w:t>torchvision.transforms</w:t>
+      </w:r>
+      <w:proofErr w:type="gramEnd"/>
+      <w:r>
+        <w:rPr>
+          <w:sz w:val="24"/>
+          <w:szCs w:val="24"/>
+          <w:lang w:val="en-US"/>
+        </w:rPr>
+        <w:t>.CenterCrop</w:t>
+      </w:r>
+      <w:proofErr w:type="spellEnd"/>
     </w:p>
     <w:p>
       <w:pPr>
@@ -2035,14 +2461,26 @@
           <w:lang w:val="en-US"/>
         </w:rPr>
       </w:pPr>
+      <w:proofErr w:type="spellStart"/>
+      <w:proofErr w:type="gramStart"/>
       <w:r>
         <w:rPr>
           <w:sz w:val="24"/>
           <w:szCs w:val="24"/>
           <w:lang w:val="en-US"/>
         </w:rPr>
-        <w:t>torchvision.transforms.Normalize</w:t>
-      </w:r>
+        <w:t>torchvision.transforms</w:t>
+      </w:r>
+      <w:proofErr w:type="gramEnd"/>
+      <w:r>
+        <w:rPr>
+          <w:sz w:val="24"/>
+          <w:szCs w:val="24"/>
+          <w:lang w:val="en-US"/>
+        </w:rPr>
+        <w:t>.Normalize</w:t>
+      </w:r>
+      <w:proofErr w:type="spellEnd"/>
     </w:p>
     <w:p>
       <w:pPr>
@@ -2089,20 +2527,32 @@
           <w:lang w:val="en-US"/>
         </w:rPr>
       </w:pPr>
+      <w:proofErr w:type="spellStart"/>
+      <w:proofErr w:type="gramStart"/>
       <w:r>
         <w:rPr>
           <w:sz w:val="24"/>
           <w:szCs w:val="24"/>
           <w:lang w:val="en-US"/>
         </w:rPr>
-        <w:t>torchvision.transforms.</w:t>
-      </w:r>
-      <w:r>
-        <w:rPr>
+        <w:t>torchvision.transforms</w:t>
+      </w:r>
+      <w:proofErr w:type="gramEnd"/>
+      <w:r>
+        <w:rPr>
+          <w:sz w:val="24"/>
+          <w:szCs w:val="24"/>
           <w:lang w:val="en-US"/>
         </w:rPr>
+        <w:t>.</w:t>
+      </w:r>
+      <w:r>
+        <w:rPr>
+          <w:lang w:val="en-US"/>
+        </w:rPr>
         <w:t>RandomApply</w:t>
       </w:r>
+      <w:proofErr w:type="spellEnd"/>
     </w:p>
     <w:p>
       <w:pPr>
@@ -2123,14 +2573,26 @@
           <w:lang w:val="en-US"/>
         </w:rPr>
       </w:pPr>
+      <w:proofErr w:type="spellStart"/>
+      <w:proofErr w:type="gramStart"/>
       <w:r>
         <w:rPr>
           <w:sz w:val="24"/>
           <w:szCs w:val="24"/>
           <w:lang w:val="en-US"/>
         </w:rPr>
-        <w:t>torchvision.transforms.RandomAffine</w:t>
-      </w:r>
+        <w:t>torchvision.transforms</w:t>
+      </w:r>
+      <w:proofErr w:type="gramEnd"/>
+      <w:r>
+        <w:rPr>
+          <w:sz w:val="24"/>
+          <w:szCs w:val="24"/>
+          <w:lang w:val="en-US"/>
+        </w:rPr>
+        <w:t>.RandomAffine</w:t>
+      </w:r>
+      <w:proofErr w:type="spellEnd"/>
     </w:p>
     <w:p>
       <w:pPr>
@@ -2151,14 +2613,26 @@
           <w:lang w:val="en-US"/>
         </w:rPr>
       </w:pPr>
+      <w:proofErr w:type="spellStart"/>
+      <w:proofErr w:type="gramStart"/>
       <w:r>
         <w:rPr>
           <w:sz w:val="24"/>
           <w:szCs w:val="24"/>
           <w:lang w:val="en-US"/>
         </w:rPr>
-        <w:t>torchvision.transforms.GaussianBlur</w:t>
-      </w:r>
+        <w:t>torchvision.transforms</w:t>
+      </w:r>
+      <w:proofErr w:type="gramEnd"/>
+      <w:r>
+        <w:rPr>
+          <w:sz w:val="24"/>
+          <w:szCs w:val="24"/>
+          <w:lang w:val="en-US"/>
+        </w:rPr>
+        <w:t>.GaussianBlur</w:t>
+      </w:r>
+      <w:proofErr w:type="spellEnd"/>
     </w:p>
     <w:p>
       <w:pPr>
@@ -2179,14 +2653,26 @@
           <w:lang w:val="en-US"/>
         </w:rPr>
       </w:pPr>
+      <w:proofErr w:type="spellStart"/>
+      <w:proofErr w:type="gramStart"/>
       <w:r>
         <w:rPr>
           <w:sz w:val="24"/>
           <w:szCs w:val="24"/>
           <w:lang w:val="en-US"/>
         </w:rPr>
-        <w:t>torchvision.transforms.RandomHorizontalFlip</w:t>
-      </w:r>
+        <w:t>torchvision.transforms</w:t>
+      </w:r>
+      <w:proofErr w:type="gramEnd"/>
+      <w:r>
+        <w:rPr>
+          <w:sz w:val="24"/>
+          <w:szCs w:val="24"/>
+          <w:lang w:val="en-US"/>
+        </w:rPr>
+        <w:t>.RandomHorizontalFlip</w:t>
+      </w:r>
+      <w:proofErr w:type="spellEnd"/>
     </w:p>
     <w:p>
       <w:pPr>
@@ -2207,14 +2693,26 @@
           <w:lang w:val="en-US"/>
         </w:rPr>
       </w:pPr>
+      <w:proofErr w:type="spellStart"/>
+      <w:proofErr w:type="gramStart"/>
       <w:r>
         <w:rPr>
           <w:sz w:val="24"/>
           <w:szCs w:val="24"/>
           <w:lang w:val="en-US"/>
         </w:rPr>
-        <w:t>torchvision.transforms.RandomVerticalFlip</w:t>
-      </w:r>
+        <w:t>torchvision.transforms</w:t>
+      </w:r>
+      <w:proofErr w:type="gramEnd"/>
+      <w:r>
+        <w:rPr>
+          <w:sz w:val="24"/>
+          <w:szCs w:val="24"/>
+          <w:lang w:val="en-US"/>
+        </w:rPr>
+        <w:t>.RandomVerticalFlip</w:t>
+      </w:r>
+      <w:proofErr w:type="spellEnd"/>
     </w:p>
     <w:p>
       <w:pPr>
@@ -2235,25 +2733,39 @@
           <w:lang w:val="en-US"/>
         </w:rPr>
       </w:pPr>
+      <w:proofErr w:type="spellStart"/>
       <w:r>
         <w:rPr>
           <w:sz w:val="24"/>
           <w:szCs w:val="24"/>
           <w:lang w:val="en-US"/>
         </w:rPr>
-        <w:t>torchvision.</w:t>
-      </w:r>
-      <w:r>
-        <w:t xml:space="preserve"> </w:t>
-      </w:r>
+        <w:t>torchvision</w:t>
+      </w:r>
+      <w:proofErr w:type="spellEnd"/>
       <w:r>
         <w:rPr>
           <w:sz w:val="24"/>
           <w:szCs w:val="24"/>
           <w:lang w:val="en-US"/>
         </w:rPr>
+        <w:t>.</w:t>
+      </w:r>
+      <w:r>
+        <w:t xml:space="preserve"> </w:t>
+      </w:r>
+      <w:proofErr w:type="spellStart"/>
+      <w:proofErr w:type="gramStart"/>
+      <w:r>
+        <w:rPr>
+          <w:sz w:val="24"/>
+          <w:szCs w:val="24"/>
+          <w:lang w:val="en-US"/>
+        </w:rPr>
         <w:t>transforms.RandomAdjustSharpness</w:t>
       </w:r>
+      <w:proofErr w:type="spellEnd"/>
+      <w:proofErr w:type="gramEnd"/>
     </w:p>
     <w:p>
       <w:pPr>
@@ -2271,6 +2783,7 @@
       </w:pPr>
       <w:r>
         <w:rPr>
+          <w:noProof/>
           <w:sz w:val="24"/>
           <w:szCs w:val="24"/>
           <w:lang w:val="en-US"/>
@@ -2299,7 +2812,7 @@
                     <pic:cNvPicPr/>
                   </pic:nvPicPr>
                   <pic:blipFill>
-                    <a:blip r:embed="rId11">
+                    <a:blip r:embed="rId15">
                       <a:extLst>
                         <a:ext uri="{28A0092B-C50C-407E-A947-70E740481C1C}">
                           <a14:useLocalDpi xmlns:a14="http://schemas.microsoft.com/office/drawing/2010/main" val="0"/>
@@ -2363,15 +2876,7 @@
           <w:spacing w:val="2"/>
           <w:sz w:val="18"/>
         </w:rPr>
-        <w:t xml:space="preserve"> </w:t>
-      </w:r>
-      <w:r>
-        <w:rPr>
-          <w:i/>
-          <w:spacing w:val="2"/>
-          <w:sz w:val="18"/>
-        </w:rPr>
-        <w:t>Transforming images</w:t>
+        <w:t xml:space="preserve"> Transforming images</w:t>
       </w:r>
     </w:p>
     <w:p>
@@ -2404,6 +2909,9 @@
         </w:rPr>
       </w:pPr>
       <w:r>
+        <w:rPr>
+          <w:noProof/>
+        </w:rPr>
         <w:drawing>
           <wp:anchor distT="0" distB="0" distL="114300" distR="114300" simplePos="0" relativeHeight="487607808" behindDoc="0" locked="0" layoutInCell="1" allowOverlap="1" wp14:anchorId="7F609021" wp14:editId="1DB143BE">
             <wp:simplePos x="0" y="0"/>
@@ -2428,7 +2936,7 @@
                     <pic:cNvPicPr/>
                   </pic:nvPicPr>
                   <pic:blipFill>
-                    <a:blip r:embed="rId12">
+                    <a:blip r:embed="rId16">
                       <a:extLst>
                         <a:ext uri="{28A0092B-C50C-407E-A947-70E740481C1C}">
                           <a14:useLocalDpi xmlns:a14="http://schemas.microsoft.com/office/drawing/2010/main" val="0"/>
@@ -2523,15 +3031,7 @@
           <w:spacing w:val="2"/>
           <w:sz w:val="18"/>
         </w:rPr>
-        <w:t xml:space="preserve"> </w:t>
-      </w:r>
-      <w:r>
-        <w:rPr>
-          <w:i/>
-          <w:spacing w:val="2"/>
-          <w:sz w:val="18"/>
-        </w:rPr>
-        <w:t>Adding noise to the image</w:t>
+        <w:t xml:space="preserve"> Adding noise to the image</w:t>
       </w:r>
     </w:p>
     <w:p>
@@ -2561,6 +3061,9 @@
         <w:jc w:val="both"/>
       </w:pPr>
       <w:r>
+        <w:rPr>
+          <w:noProof/>
+        </w:rPr>
         <w:lastRenderedPageBreak/>
         <w:drawing>
           <wp:anchor distT="0" distB="0" distL="114300" distR="114300" simplePos="0" relativeHeight="487609856" behindDoc="0" locked="0" layoutInCell="1" allowOverlap="1" wp14:anchorId="424F5AF3" wp14:editId="55E547C2">
@@ -2586,7 +3089,7 @@
                     <pic:cNvPicPr/>
                   </pic:nvPicPr>
                   <pic:blipFill>
-                    <a:blip r:embed="rId13" cstate="print">
+                    <a:blip r:embed="rId17" cstate="print">
                       <a:extLst>
                         <a:ext uri="{28A0092B-C50C-407E-A947-70E740481C1C}">
                           <a14:useLocalDpi xmlns:a14="http://schemas.microsoft.com/office/drawing/2010/main" val="0"/>
@@ -2674,15 +3177,7 @@
           <w:spacing w:val="2"/>
           <w:sz w:val="18"/>
         </w:rPr>
-        <w:t xml:space="preserve"> </w:t>
-      </w:r>
-      <w:r>
-        <w:rPr>
-          <w:i/>
-          <w:spacing w:val="2"/>
-          <w:sz w:val="18"/>
-        </w:rPr>
-        <w:t>Image preprocessing</w:t>
+        <w:t xml:space="preserve"> Image preprocessing</w:t>
       </w:r>
       <w:r>
         <w:rPr>
@@ -2796,7 +3291,7 @@
                     </pic:cNvPicPr>
                   </pic:nvPicPr>
                   <pic:blipFill rotWithShape="1">
-                    <a:blip r:embed="rId14">
+                    <a:blip r:embed="rId18">
                       <a:extLst>
                         <a:ext uri="{28A0092B-C50C-407E-A947-70E740481C1C}">
                           <a14:useLocalDpi xmlns:a14="http://schemas.microsoft.com/office/drawing/2010/main" val="0"/>
@@ -2950,7 +3445,7 @@
                     </pic:cNvPicPr>
                   </pic:nvPicPr>
                   <pic:blipFill>
-                    <a:blip r:embed="rId15">
+                    <a:blip r:embed="rId19">
                       <a:extLst>
                         <a:ext uri="{28A0092B-C50C-407E-A947-70E740481C1C}">
                           <a14:useLocalDpi xmlns:a14="http://schemas.microsoft.com/office/drawing/2010/main" val="0"/>
@@ -3073,7 +3568,7 @@
                     </pic:cNvPicPr>
                   </pic:nvPicPr>
                   <pic:blipFill>
-                    <a:blip r:embed="rId16">
+                    <a:blip r:embed="rId20">
                       <a:extLst>
                         <a:ext uri="{28A0092B-C50C-407E-A947-70E740481C1C}">
                           <a14:useLocalDpi xmlns:a14="http://schemas.microsoft.com/office/drawing/2010/main" val="0"/>
@@ -3129,21 +3624,7 @@
           <w:i/>
           <w:sz w:val="18"/>
         </w:rPr>
-        <w:t xml:space="preserve">Figure </w:t>
-      </w:r>
-      <w:r>
-        <w:rPr>
-          <w:i/>
-          <w:sz w:val="18"/>
-        </w:rPr>
-        <w:t>9</w:t>
-      </w:r>
-      <w:r>
-        <w:rPr>
-          <w:i/>
-          <w:sz w:val="18"/>
-        </w:rPr>
-        <w:t>.</w:t>
+        <w:t>Figure 9.</w:t>
       </w:r>
       <w:r>
         <w:rPr>
@@ -3151,15 +3632,7 @@
           <w:spacing w:val="2"/>
           <w:sz w:val="18"/>
         </w:rPr>
-        <w:t xml:space="preserve"> </w:t>
-      </w:r>
-      <w:r>
-        <w:rPr>
-          <w:i/>
-          <w:spacing w:val="2"/>
-          <w:sz w:val="18"/>
-        </w:rPr>
-        <w:t>Plotting the results</w:t>
+        <w:t xml:space="preserve"> Plotting the results</w:t>
       </w:r>
     </w:p>
     <w:p>
@@ -3199,7 +3672,7 @@
                     </pic:cNvPicPr>
                   </pic:nvPicPr>
                   <pic:blipFill>
-                    <a:blip r:embed="rId17">
+                    <a:blip r:embed="rId21">
                       <a:extLst>
                         <a:ext uri="{28A0092B-C50C-407E-A947-70E740481C1C}">
                           <a14:useLocalDpi xmlns:a14="http://schemas.microsoft.com/office/drawing/2010/main" val="0"/>
@@ -3252,21 +3725,7 @@
           <w:i/>
           <w:sz w:val="18"/>
         </w:rPr>
-        <w:t xml:space="preserve">Figure </w:t>
-      </w:r>
-      <w:r>
-        <w:rPr>
-          <w:i/>
-          <w:sz w:val="18"/>
-        </w:rPr>
-        <w:t>10</w:t>
-      </w:r>
-      <w:r>
-        <w:rPr>
-          <w:i/>
-          <w:sz w:val="18"/>
-        </w:rPr>
-        <w:t>.</w:t>
+        <w:t>Figure 10.</w:t>
       </w:r>
       <w:r>
         <w:rPr>
@@ -4213,14 +4672,7 @@
           <w:i/>
           <w:sz w:val="18"/>
         </w:rPr>
-        <w:t>Table 2</w:t>
-      </w:r>
-      <w:r>
-        <w:rPr>
-          <w:i/>
-          <w:sz w:val="18"/>
-        </w:rPr>
-        <w:t>.</w:t>
+        <w:t>Table 2.</w:t>
       </w:r>
       <w:r>
         <w:rPr>
@@ -4228,15 +4680,7 @@
           <w:spacing w:val="2"/>
           <w:sz w:val="18"/>
         </w:rPr>
-        <w:t xml:space="preserve"> </w:t>
-      </w:r>
-      <w:r>
-        <w:rPr>
-          <w:i/>
-          <w:spacing w:val="2"/>
-          <w:sz w:val="18"/>
-        </w:rPr>
-        <w:t>Best parameters for training the CNN</w:t>
+        <w:t xml:space="preserve"> Best parameters for training the CNN</w:t>
       </w:r>
     </w:p>
     <w:p>
@@ -4582,21 +5026,7 @@
           <w:i/>
           <w:sz w:val="18"/>
         </w:rPr>
-        <w:t>Table</w:t>
-      </w:r>
-      <w:r>
-        <w:rPr>
-          <w:i/>
-          <w:sz w:val="18"/>
-        </w:rPr>
-        <w:t xml:space="preserve"> 3</w:t>
-      </w:r>
-      <w:r>
-        <w:rPr>
-          <w:i/>
-          <w:sz w:val="18"/>
-        </w:rPr>
-        <w:t>.</w:t>
+        <w:t>Table 3.</w:t>
       </w:r>
       <w:r>
         <w:rPr>
@@ -4604,15 +5034,7 @@
           <w:spacing w:val="2"/>
           <w:sz w:val="18"/>
         </w:rPr>
-        <w:t xml:space="preserve"> Best </w:t>
-      </w:r>
-      <w:r>
-        <w:rPr>
-          <w:i/>
-          <w:spacing w:val="2"/>
-          <w:sz w:val="18"/>
-        </w:rPr>
-        <w:t>results</w:t>
+        <w:t xml:space="preserve"> Best results</w:t>
       </w:r>
     </w:p>
     <w:p>
@@ -4711,16 +5133,7 @@
                   <w:rPr>
                     <w:szCs w:val="20"/>
                   </w:rPr>
-                  <m:t>Accuracy</m:t>
-                </m:r>
-                <m:r>
-                  <m:rPr>
-                    <m:sty m:val="p"/>
-                  </m:rPr>
-                  <w:rPr>
-                    <w:szCs w:val="20"/>
-                  </w:rPr>
-                  <m:t>=</m:t>
+                  <m:t>Accuracy=</m:t>
                 </m:r>
                 <m:f>
                   <m:fPr>
@@ -4736,13 +5149,7 @@
                       <w:rPr>
                         <w:szCs w:val="20"/>
                       </w:rPr>
-                      <m:t>TP</m:t>
-                    </m:r>
-                    <m:r>
-                      <w:rPr>
-                        <w:szCs w:val="20"/>
-                      </w:rPr>
-                      <m:t>+TN</m:t>
+                      <m:t>TP+TN</m:t>
                     </m:r>
                   </m:num>
                   <m:den>
@@ -4750,25 +5157,7 @@
                       <w:rPr>
                         <w:szCs w:val="20"/>
                       </w:rPr>
-                      <m:t>TP+</m:t>
-                    </m:r>
-                    <m:r>
-                      <w:rPr>
-                        <w:szCs w:val="20"/>
-                      </w:rPr>
-                      <m:t>+FP+</m:t>
-                    </m:r>
-                    <m:r>
-                      <w:rPr>
-                        <w:szCs w:val="20"/>
-                      </w:rPr>
-                      <m:t>FN</m:t>
-                    </m:r>
-                    <m:r>
-                      <w:rPr>
-                        <w:szCs w:val="20"/>
-                      </w:rPr>
-                      <m:t>+TN</m:t>
+                      <m:t>TP++FP+FN+TN</m:t>
                     </m:r>
                   </m:den>
                 </m:f>
@@ -4842,16 +5231,7 @@
                   <w:rPr>
                     <w:szCs w:val="20"/>
                   </w:rPr>
-                  <m:t>Specificity</m:t>
-                </m:r>
-                <m:r>
-                  <m:rPr>
-                    <m:sty m:val="p"/>
-                  </m:rPr>
-                  <w:rPr>
-                    <w:szCs w:val="20"/>
-                  </w:rPr>
-                  <m:t>=</m:t>
+                  <m:t>Specificity=</m:t>
                 </m:r>
                 <m:f>
                   <m:fPr>
@@ -4867,13 +5247,7 @@
                       <w:rPr>
                         <w:szCs w:val="20"/>
                       </w:rPr>
-                      <m:t>T</m:t>
-                    </m:r>
-                    <m:r>
-                      <w:rPr>
-                        <w:szCs w:val="20"/>
-                      </w:rPr>
-                      <m:t>N</m:t>
+                      <m:t>TN</m:t>
                     </m:r>
                   </m:num>
                   <m:den>
@@ -4881,25 +5255,7 @@
                       <w:rPr>
                         <w:szCs w:val="20"/>
                       </w:rPr>
-                      <m:t>T</m:t>
-                    </m:r>
-                    <m:r>
-                      <w:rPr>
-                        <w:szCs w:val="20"/>
-                      </w:rPr>
-                      <m:t>N</m:t>
-                    </m:r>
-                    <m:r>
-                      <w:rPr>
-                        <w:szCs w:val="20"/>
-                      </w:rPr>
-                      <m:t>+F</m:t>
-                    </m:r>
-                    <m:r>
-                      <w:rPr>
-                        <w:szCs w:val="20"/>
-                      </w:rPr>
-                      <m:t>P</m:t>
+                      <m:t>TN+FP</m:t>
                     </m:r>
                   </m:den>
                 </m:f>
@@ -4974,25 +5330,7 @@
                   <w:rPr>
                     <w:szCs w:val="20"/>
                   </w:rPr>
-                  <m:t>S</m:t>
-                </m:r>
-                <m:r>
-                  <m:rPr>
-                    <m:sty m:val="p"/>
-                  </m:rPr>
-                  <w:rPr>
-                    <w:szCs w:val="20"/>
-                  </w:rPr>
-                  <m:t>ensitivity</m:t>
-                </m:r>
-                <m:r>
-                  <m:rPr>
-                    <m:sty m:val="p"/>
-                  </m:rPr>
-                  <w:rPr>
-                    <w:szCs w:val="20"/>
-                  </w:rPr>
-                  <m:t>=</m:t>
+                  <m:t>Sensitivity=</m:t>
                 </m:r>
                 <m:f>
                   <m:fPr>
@@ -5108,7 +5446,7 @@
                     <pic:cNvPicPr/>
                   </pic:nvPicPr>
                   <pic:blipFill>
-                    <a:blip r:embed="rId18" cstate="print"/>
+                    <a:blip r:embed="rId22" cstate="print"/>
                     <a:stretch>
                       <a:fillRect/>
                     </a:stretch>
@@ -5156,28 +5494,7 @@
           <w:i/>
           <w:sz w:val="18"/>
         </w:rPr>
-        <w:t>Figure</w:t>
-      </w:r>
-      <w:r>
-        <w:rPr>
-          <w:i/>
-          <w:sz w:val="18"/>
-        </w:rPr>
-        <w:t xml:space="preserve"> </w:t>
-      </w:r>
-      <w:r>
-        <w:rPr>
-          <w:i/>
-          <w:sz w:val="18"/>
-        </w:rPr>
-        <w:t>7</w:t>
-      </w:r>
-      <w:r>
-        <w:rPr>
-          <w:i/>
-          <w:sz w:val="18"/>
-        </w:rPr>
-        <w:t>.</w:t>
+        <w:t>Figure 7.</w:t>
       </w:r>
       <w:r>
         <w:rPr>
@@ -5185,15 +5502,7 @@
           <w:spacing w:val="2"/>
           <w:sz w:val="18"/>
         </w:rPr>
-        <w:t xml:space="preserve"> </w:t>
-      </w:r>
-      <w:r>
-        <w:rPr>
-          <w:i/>
-          <w:spacing w:val="2"/>
-          <w:sz w:val="18"/>
-        </w:rPr>
-        <w:t>Loss function</w:t>
+        <w:t xml:space="preserve"> Loss function</w:t>
       </w:r>
     </w:p>
     <w:p>
@@ -5234,7 +5543,7 @@
                     <pic:cNvPicPr/>
                   </pic:nvPicPr>
                   <pic:blipFill>
-                    <a:blip r:embed="rId19" cstate="print"/>
+                    <a:blip r:embed="rId23" cstate="print"/>
                     <a:stretch>
                       <a:fillRect/>
                     </a:stretch>
@@ -5280,21 +5589,7 @@
           <w:i/>
           <w:sz w:val="18"/>
         </w:rPr>
-        <w:t xml:space="preserve">Figure </w:t>
-      </w:r>
-      <w:r>
-        <w:rPr>
-          <w:i/>
-          <w:sz w:val="18"/>
-        </w:rPr>
-        <w:t>8</w:t>
-      </w:r>
-      <w:r>
-        <w:rPr>
-          <w:i/>
-          <w:sz w:val="18"/>
-        </w:rPr>
-        <w:t>.</w:t>
+        <w:t>Figure 8.</w:t>
       </w:r>
       <w:r>
         <w:rPr>
@@ -5349,19 +5644,12 @@
     <w:p>
       <w:pPr>
         <w:pStyle w:val="Heading2"/>
-        <w:numPr>
-          <w:ilvl w:val="1"/>
-          <w:numId w:val="6"/>
-        </w:numPr>
         <w:tabs>
           <w:tab w:val="left" w:pos="1066"/>
         </w:tabs>
         <w:spacing w:before="264"/>
-        <w:ind w:hanging="390"/>
-      </w:pPr>
-      <w:r>
-        <w:t>Grad-CAM</w:t>
-      </w:r>
+        <w:ind w:left="675" w:firstLine="0"/>
+      </w:pPr>
     </w:p>
     <w:p>
       <w:pPr>
@@ -5377,6 +5665,49 @@
         <w:ind w:hanging="390"/>
       </w:pPr>
       <w:r>
+        <w:t>Grad-CAM</w:t>
+      </w:r>
+    </w:p>
+    <w:p>
+      <w:pPr>
+        <w:pStyle w:val="ListParagraph"/>
+      </w:pPr>
+    </w:p>
+    <w:p>
+      <w:pPr>
+        <w:pStyle w:val="Heading2"/>
+        <w:tabs>
+          <w:tab w:val="left" w:pos="1066"/>
+        </w:tabs>
+        <w:spacing w:before="264"/>
+        <w:ind w:left="912" w:firstLine="0"/>
+      </w:pPr>
+    </w:p>
+    <w:p>
+      <w:pPr>
+        <w:pStyle w:val="Heading2"/>
+        <w:tabs>
+          <w:tab w:val="left" w:pos="1066"/>
+        </w:tabs>
+        <w:spacing w:before="264"/>
+        <w:ind w:left="912" w:firstLine="0"/>
+      </w:pPr>
+    </w:p>
+    <w:p>
+      <w:pPr>
+        <w:pStyle w:val="Heading2"/>
+        <w:numPr>
+          <w:ilvl w:val="1"/>
+          <w:numId w:val="6"/>
+        </w:numPr>
+        <w:tabs>
+          <w:tab w:val="left" w:pos="1066"/>
+        </w:tabs>
+        <w:spacing w:before="264"/>
+        <w:ind w:hanging="390"/>
+      </w:pPr>
+      <w:r>
+        <w:lastRenderedPageBreak/>
         <w:t>Data Randomization Test</w:t>
       </w:r>
     </w:p>
@@ -5396,16 +5727,92 @@
     </w:p>
     <w:p>
       <w:pPr>
+        <w:keepNext/>
         <w:spacing w:line="276" w:lineRule="auto"/>
         <w:jc w:val="both"/>
+      </w:pPr>
+      <w:r>
+        <w:tab/>
+      </w:r>
+      <w:r>
+        <w:rPr>
+          <w:noProof/>
+        </w:rPr>
+        <w:drawing>
+          <wp:inline distT="0" distB="0" distL="0" distR="0" wp14:anchorId="4ECDD384" wp14:editId="5FA3AC2A">
+            <wp:extent cx="6330950" cy="1969770"/>
+            <wp:effectExtent l="0" t="0" r="0" b="0"/>
+            <wp:docPr id="481351285" name="Picture 1" descr="A close-up of x-ray images&#10;&#10;Description automatically generated"/>
+            <wp:cNvGraphicFramePr>
+              <a:graphicFrameLocks xmlns:a="http://schemas.openxmlformats.org/drawingml/2006/main" noChangeAspect="1"/>
+            </wp:cNvGraphicFramePr>
+            <a:graphic xmlns:a="http://schemas.openxmlformats.org/drawingml/2006/main">
+              <a:graphicData uri="http://schemas.openxmlformats.org/drawingml/2006/picture">
+                <pic:pic xmlns:pic="http://schemas.openxmlformats.org/drawingml/2006/picture">
+                  <pic:nvPicPr>
+                    <pic:cNvPr id="481351285" name="Picture 1" descr="A close-up of x-ray images&#10;&#10;Description automatically generated"/>
+                    <pic:cNvPicPr/>
+                  </pic:nvPicPr>
+                  <pic:blipFill>
+                    <a:blip r:embed="rId24"/>
+                    <a:stretch>
+                      <a:fillRect/>
+                    </a:stretch>
+                  </pic:blipFill>
+                  <pic:spPr>
+                    <a:xfrm>
+                      <a:off x="0" y="0"/>
+                      <a:ext cx="6330950" cy="1969770"/>
+                    </a:xfrm>
+                    <a:prstGeom prst="rect">
+                      <a:avLst/>
+                    </a:prstGeom>
+                  </pic:spPr>
+                </pic:pic>
+              </a:graphicData>
+            </a:graphic>
+          </wp:inline>
+        </w:drawing>
+      </w:r>
+    </w:p>
+    <w:p>
+      <w:pPr>
+        <w:spacing w:before="60"/>
+        <w:ind w:left="567" w:right="572"/>
+        <w:jc w:val="center"/>
+        <w:rPr>
+          <w:i/>
+          <w:sz w:val="18"/>
+        </w:rPr>
         <w:sectPr>
-          <w:headerReference w:type="default" r:id="rId20"/>
-          <w:footerReference w:type="default" r:id="rId21"/>
+          <w:headerReference w:type="default" r:id="rId25"/>
+          <w:footerReference w:type="default" r:id="rId26"/>
           <w:pgSz w:w="11910" w:h="16840"/>
           <w:pgMar w:top="1540" w:right="840" w:bottom="1280" w:left="1100" w:header="756" w:footer="1097" w:gutter="0"/>
           <w:cols w:space="720"/>
         </w:sectPr>
       </w:pPr>
+      <w:r>
+        <w:rPr>
+          <w:i/>
+          <w:sz w:val="18"/>
+        </w:rPr>
+        <w:t>Figure</w:t>
+      </w:r>
+      <w:r>
+        <w:rPr>
+          <w:i/>
+          <w:sz w:val="18"/>
+        </w:rPr>
+        <w:t xml:space="preserve"> 9.</w:t>
+      </w:r>
+      <w:r>
+        <w:rPr>
+          <w:i/>
+          <w:sz w:val="18"/>
+        </w:rPr>
+        <w:t xml:space="preserve"> View for Integrated Gradients approach with 70% target randomization</w:t>
+      </w:r>
     </w:p>
     <w:p>
       <w:pPr>
@@ -6094,7 +6501,10 @@
                             <w:fldChar w:fldCharType="separate"/>
                           </w:r>
                           <w:r>
-                            <w:t>10</w:t>
+                            <w:t>1</w:t>
+                          </w:r>
+                          <w:r>
+                            <w:t>0</w:t>
                           </w:r>
                           <w:r>
                             <w:fldChar w:fldCharType="end"/>
@@ -6142,7 +6552,10 @@
                       <w:fldChar w:fldCharType="separate"/>
                     </w:r>
                     <w:r>
-                      <w:t>10</w:t>
+                      <w:t>1</w:t>
+                    </w:r>
+                    <w:r>
+                      <w:t>0</w:t>
                     </w:r>
                     <w:r>
                       <w:fldChar w:fldCharType="end"/>
@@ -6874,6 +7287,268 @@
 <file path=word/numbering.xml><?xml version="1.0" encoding="utf-8"?>
 <w:numbering xmlns:wpc="http://schemas.microsoft.com/office/word/2010/wordprocessingCanvas" xmlns:cx="http://schemas.microsoft.com/office/drawing/2014/chartex" xmlns:cx1="http://schemas.microsoft.com/office/drawing/2015/9/8/chartex" xmlns:cx2="http://schemas.microsoft.com/office/drawing/2015/10/21/chartex" xmlns:cx3="http://schemas.microsoft.com/office/drawing/2016/5/9/chartex" xmlns:cx4="http://schemas.microsoft.com/office/drawing/2016/5/10/chartex" xmlns:cx5="http://schemas.microsoft.com/office/drawing/2016/5/11/chartex" xmlns:cx6="http://schemas.microsoft.com/office/drawing/2016/5/12/chartex" xmlns:cx7="http://schemas.microsoft.com/office/drawing/2016/5/13/chartex" xmlns:cx8="http://schemas.microsoft.com/office/drawing/2016/5/14/chartex" xmlns:mc="http://schemas.openxmlformats.org/markup-compatibility/2006" xmlns:aink="http://schemas.microsoft.com/office/drawing/2016/ink" xmlns:am3d="http://schemas.microsoft.com/office/drawing/2017/model3d" xmlns:o="urn:schemas-microsoft-com:office:office" xmlns:oel="http://schemas.microsoft.com/office/2019/extlst" xmlns:r="http://schemas.openxmlformats.org/officeDocument/2006/relationships" xmlns:m="http://schemas.openxmlformats.org/officeDocument/2006/math" xmlns:v="urn:schemas-microsoft-com:vml" xmlns:wp14="http://schemas.microsoft.com/office/word/2010/wordprocessingDrawing" xmlns:wp="http://schemas.openxmlformats.org/drawingml/2006/wordprocessingDrawing" xmlns:w10="urn:schemas-microsoft-com:office:word" xmlns:w="http://schemas.openxmlformats.org/wordprocessingml/2006/main" xmlns:w14="http://schemas.microsoft.com/office/word/2010/wordml" xmlns:w15="http://schemas.microsoft.com/office/word/2012/wordml" xmlns:w16cex="http://schemas.microsoft.com/office/word/2018/wordml/cex" xmlns:w16cid="http://schemas.microsoft.com/office/word/2016/wordml/cid" xmlns:w16="http://schemas.microsoft.com/office/word/2018/wordml" xmlns:w16sdtdh="http://schemas.microsoft.com/office/word/2020/wordml/sdtdatahash" xmlns:w16se="http://schemas.microsoft.com/office/word/2015/wordml/symex" xmlns:wpg="http://schemas.microsoft.com/office/word/2010/wordprocessingGroup" xmlns:wpi="http://schemas.microsoft.com/office/word/2010/wordprocessingInk" xmlns:wne="http://schemas.microsoft.com/office/word/2006/wordml" xmlns:wps="http://schemas.microsoft.com/office/word/2010/wordprocessingShape" mc:Ignorable="w14 w15 w16se w16cid w16 w16cex w16sdtdh wp14">
   <w:abstractNum w:abstractNumId="0" w15:restartNumberingAfterBreak="0">
+    <w:nsid w:val="02F635B8"/>
+    <w:multiLevelType w:val="multilevel"/>
+    <w:tmpl w:val="19984FCE"/>
+    <w:lvl w:ilvl="0">
+      <w:start w:val="1"/>
+      <w:numFmt w:val="bullet"/>
+      <w:lvlText w:val=""/>
+      <w:lvlJc w:val="left"/>
+      <w:pPr>
+        <w:tabs>
+          <w:tab w:val="num" w:pos="720"/>
+        </w:tabs>
+        <w:ind w:left="720" w:hanging="360"/>
+      </w:pPr>
+      <w:rPr>
+        <w:rFonts w:ascii="Symbol" w:hAnsi="Symbol" w:hint="default"/>
+        <w:sz w:val="20"/>
+      </w:rPr>
+    </w:lvl>
+    <w:lvl w:ilvl="1" w:tentative="1">
+      <w:start w:val="1"/>
+      <w:numFmt w:val="bullet"/>
+      <w:lvlText w:val=""/>
+      <w:lvlJc w:val="left"/>
+      <w:pPr>
+        <w:tabs>
+          <w:tab w:val="num" w:pos="1440"/>
+        </w:tabs>
+        <w:ind w:left="1440" w:hanging="360"/>
+      </w:pPr>
+      <w:rPr>
+        <w:rFonts w:ascii="Symbol" w:hAnsi="Symbol" w:hint="default"/>
+        <w:sz w:val="20"/>
+      </w:rPr>
+    </w:lvl>
+    <w:lvl w:ilvl="2" w:tentative="1">
+      <w:start w:val="1"/>
+      <w:numFmt w:val="bullet"/>
+      <w:lvlText w:val=""/>
+      <w:lvlJc w:val="left"/>
+      <w:pPr>
+        <w:tabs>
+          <w:tab w:val="num" w:pos="2160"/>
+        </w:tabs>
+        <w:ind w:left="2160" w:hanging="360"/>
+      </w:pPr>
+      <w:rPr>
+        <w:rFonts w:ascii="Symbol" w:hAnsi="Symbol" w:hint="default"/>
+        <w:sz w:val="20"/>
+      </w:rPr>
+    </w:lvl>
+    <w:lvl w:ilvl="3" w:tentative="1">
+      <w:start w:val="1"/>
+      <w:numFmt w:val="bullet"/>
+      <w:lvlText w:val=""/>
+      <w:lvlJc w:val="left"/>
+      <w:pPr>
+        <w:tabs>
+          <w:tab w:val="num" w:pos="2880"/>
+        </w:tabs>
+        <w:ind w:left="2880" w:hanging="360"/>
+      </w:pPr>
+      <w:rPr>
+        <w:rFonts w:ascii="Symbol" w:hAnsi="Symbol" w:hint="default"/>
+        <w:sz w:val="20"/>
+      </w:rPr>
+    </w:lvl>
+    <w:lvl w:ilvl="4" w:tentative="1">
+      <w:start w:val="1"/>
+      <w:numFmt w:val="bullet"/>
+      <w:lvlText w:val=""/>
+      <w:lvlJc w:val="left"/>
+      <w:pPr>
+        <w:tabs>
+          <w:tab w:val="num" w:pos="3600"/>
+        </w:tabs>
+        <w:ind w:left="3600" w:hanging="360"/>
+      </w:pPr>
+      <w:rPr>
+        <w:rFonts w:ascii="Symbol" w:hAnsi="Symbol" w:hint="default"/>
+        <w:sz w:val="20"/>
+      </w:rPr>
+    </w:lvl>
+    <w:lvl w:ilvl="5" w:tentative="1">
+      <w:start w:val="1"/>
+      <w:numFmt w:val="bullet"/>
+      <w:lvlText w:val=""/>
+      <w:lvlJc w:val="left"/>
+      <w:pPr>
+        <w:tabs>
+          <w:tab w:val="num" w:pos="4320"/>
+        </w:tabs>
+        <w:ind w:left="4320" w:hanging="360"/>
+      </w:pPr>
+      <w:rPr>
+        <w:rFonts w:ascii="Symbol" w:hAnsi="Symbol" w:hint="default"/>
+        <w:sz w:val="20"/>
+      </w:rPr>
+    </w:lvl>
+    <w:lvl w:ilvl="6" w:tentative="1">
+      <w:start w:val="1"/>
+      <w:numFmt w:val="bullet"/>
+      <w:lvlText w:val=""/>
+      <w:lvlJc w:val="left"/>
+      <w:pPr>
+        <w:tabs>
+          <w:tab w:val="num" w:pos="5040"/>
+        </w:tabs>
+        <w:ind w:left="5040" w:hanging="360"/>
+      </w:pPr>
+      <w:rPr>
+        <w:rFonts w:ascii="Symbol" w:hAnsi="Symbol" w:hint="default"/>
+        <w:sz w:val="20"/>
+      </w:rPr>
+    </w:lvl>
+    <w:lvl w:ilvl="7" w:tentative="1">
+      <w:start w:val="1"/>
+      <w:numFmt w:val="bullet"/>
+      <w:lvlText w:val=""/>
+      <w:lvlJc w:val="left"/>
+      <w:pPr>
+        <w:tabs>
+          <w:tab w:val="num" w:pos="5760"/>
+        </w:tabs>
+        <w:ind w:left="5760" w:hanging="360"/>
+      </w:pPr>
+      <w:rPr>
+        <w:rFonts w:ascii="Symbol" w:hAnsi="Symbol" w:hint="default"/>
+        <w:sz w:val="20"/>
+      </w:rPr>
+    </w:lvl>
+    <w:lvl w:ilvl="8" w:tentative="1">
+      <w:start w:val="1"/>
+      <w:numFmt w:val="bullet"/>
+      <w:lvlText w:val=""/>
+      <w:lvlJc w:val="left"/>
+      <w:pPr>
+        <w:tabs>
+          <w:tab w:val="num" w:pos="6480"/>
+        </w:tabs>
+        <w:ind w:left="6480" w:hanging="360"/>
+      </w:pPr>
+      <w:rPr>
+        <w:rFonts w:ascii="Symbol" w:hAnsi="Symbol" w:hint="default"/>
+        <w:sz w:val="20"/>
+      </w:rPr>
+    </w:lvl>
+  </w:abstractNum>
+  <w:abstractNum w:abstractNumId="1" w15:restartNumberingAfterBreak="0">
+    <w:nsid w:val="07D81FF3"/>
+    <w:multiLevelType w:val="hybridMultilevel"/>
+    <w:tmpl w:val="AE4AED02"/>
+    <w:lvl w:ilvl="0" w:tplc="08090001">
+      <w:start w:val="1"/>
+      <w:numFmt w:val="bullet"/>
+      <w:lvlText w:val=""/>
+      <w:lvlJc w:val="left"/>
+      <w:pPr>
+        <w:ind w:left="1396" w:hanging="360"/>
+      </w:pPr>
+      <w:rPr>
+        <w:rFonts w:ascii="Symbol" w:hAnsi="Symbol" w:hint="default"/>
+      </w:rPr>
+    </w:lvl>
+    <w:lvl w:ilvl="1" w:tplc="08090003" w:tentative="1">
+      <w:start w:val="1"/>
+      <w:numFmt w:val="bullet"/>
+      <w:lvlText w:val="o"/>
+      <w:lvlJc w:val="left"/>
+      <w:pPr>
+        <w:ind w:left="2116" w:hanging="360"/>
+      </w:pPr>
+      <w:rPr>
+        <w:rFonts w:ascii="Courier New" w:hAnsi="Courier New" w:cs="Courier New" w:hint="default"/>
+      </w:rPr>
+    </w:lvl>
+    <w:lvl w:ilvl="2" w:tplc="08090005" w:tentative="1">
+      <w:start w:val="1"/>
+      <w:numFmt w:val="bullet"/>
+      <w:lvlText w:val=""/>
+      <w:lvlJc w:val="left"/>
+      <w:pPr>
+        <w:ind w:left="2836" w:hanging="360"/>
+      </w:pPr>
+      <w:rPr>
+        <w:rFonts w:ascii="Wingdings" w:hAnsi="Wingdings" w:hint="default"/>
+      </w:rPr>
+    </w:lvl>
+    <w:lvl w:ilvl="3" w:tplc="08090001" w:tentative="1">
+      <w:start w:val="1"/>
+      <w:numFmt w:val="bullet"/>
+      <w:lvlText w:val=""/>
+      <w:lvlJc w:val="left"/>
+      <w:pPr>
+        <w:ind w:left="3556" w:hanging="360"/>
+      </w:pPr>
+      <w:rPr>
+        <w:rFonts w:ascii="Symbol" w:hAnsi="Symbol" w:hint="default"/>
+      </w:rPr>
+    </w:lvl>
+    <w:lvl w:ilvl="4" w:tplc="08090003" w:tentative="1">
+      <w:start w:val="1"/>
+      <w:numFmt w:val="bullet"/>
+      <w:lvlText w:val="o"/>
+      <w:lvlJc w:val="left"/>
+      <w:pPr>
+        <w:ind w:left="4276" w:hanging="360"/>
+      </w:pPr>
+      <w:rPr>
+        <w:rFonts w:ascii="Courier New" w:hAnsi="Courier New" w:cs="Courier New" w:hint="default"/>
+      </w:rPr>
+    </w:lvl>
+    <w:lvl w:ilvl="5" w:tplc="08090005" w:tentative="1">
+      <w:start w:val="1"/>
+      <w:numFmt w:val="bullet"/>
+      <w:lvlText w:val=""/>
+      <w:lvlJc w:val="left"/>
+      <w:pPr>
+        <w:ind w:left="4996" w:hanging="360"/>
+      </w:pPr>
+      <w:rPr>
+        <w:rFonts w:ascii="Wingdings" w:hAnsi="Wingdings" w:hint="default"/>
+      </w:rPr>
+    </w:lvl>
+    <w:lvl w:ilvl="6" w:tplc="08090001" w:tentative="1">
+      <w:start w:val="1"/>
+      <w:numFmt w:val="bullet"/>
+      <w:lvlText w:val=""/>
+      <w:lvlJc w:val="left"/>
+      <w:pPr>
+        <w:ind w:left="5716" w:hanging="360"/>
+      </w:pPr>
+      <w:rPr>
+        <w:rFonts w:ascii="Symbol" w:hAnsi="Symbol" w:hint="default"/>
+      </w:rPr>
+    </w:lvl>
+    <w:lvl w:ilvl="7" w:tplc="08090003" w:tentative="1">
+      <w:start w:val="1"/>
+      <w:numFmt w:val="bullet"/>
+      <w:lvlText w:val="o"/>
+      <w:lvlJc w:val="left"/>
+      <w:pPr>
+        <w:ind w:left="6436" w:hanging="360"/>
+      </w:pPr>
+      <w:rPr>
+        <w:rFonts w:ascii="Courier New" w:hAnsi="Courier New" w:cs="Courier New" w:hint="default"/>
+      </w:rPr>
+    </w:lvl>
+    <w:lvl w:ilvl="8" w:tplc="08090005" w:tentative="1">
+      <w:start w:val="1"/>
+      <w:numFmt w:val="bullet"/>
+      <w:lvlText w:val=""/>
+      <w:lvlJc w:val="left"/>
+      <w:pPr>
+        <w:ind w:left="7156" w:hanging="360"/>
+      </w:pPr>
+      <w:rPr>
+        <w:rFonts w:ascii="Wingdings" w:hAnsi="Wingdings" w:hint="default"/>
+      </w:rPr>
+    </w:lvl>
+  </w:abstractNum>
+  <w:abstractNum w:abstractNumId="2" w15:restartNumberingAfterBreak="0">
     <w:nsid w:val="0A657B6A"/>
     <w:multiLevelType w:val="multilevel"/>
     <w:tmpl w:val="C8502106"/>
@@ -6986,7 +7661,7 @@
       </w:rPr>
     </w:lvl>
   </w:abstractNum>
-  <w:abstractNum w:abstractNumId="1" w15:restartNumberingAfterBreak="0">
+  <w:abstractNum w:abstractNumId="3" w15:restartNumberingAfterBreak="0">
     <w:nsid w:val="116B70EE"/>
     <w:multiLevelType w:val="multilevel"/>
     <w:tmpl w:val="68E0D0C4"/>
@@ -7113,7 +7788,7 @@
       </w:rPr>
     </w:lvl>
   </w:abstractNum>
-  <w:abstractNum w:abstractNumId="2" w15:restartNumberingAfterBreak="0">
+  <w:abstractNum w:abstractNumId="4" w15:restartNumberingAfterBreak="0">
     <w:nsid w:val="14A77997"/>
     <w:multiLevelType w:val="hybridMultilevel"/>
     <w:tmpl w:val="E536FCD0"/>
@@ -7229,7 +7904,7 @@
       </w:rPr>
     </w:lvl>
   </w:abstractNum>
-  <w:abstractNum w:abstractNumId="3" w15:restartNumberingAfterBreak="0">
+  <w:abstractNum w:abstractNumId="5" w15:restartNumberingAfterBreak="0">
     <w:nsid w:val="1CEE1954"/>
     <w:multiLevelType w:val="hybridMultilevel"/>
     <w:tmpl w:val="BFB4F4AE"/>
@@ -7342,7 +8017,7 @@
       </w:rPr>
     </w:lvl>
   </w:abstractNum>
-  <w:abstractNum w:abstractNumId="4" w15:restartNumberingAfterBreak="0">
+  <w:abstractNum w:abstractNumId="6" w15:restartNumberingAfterBreak="0">
     <w:nsid w:val="3B5D0E6F"/>
     <w:multiLevelType w:val="hybridMultilevel"/>
     <w:tmpl w:val="E4E024F2"/>
@@ -7460,7 +8135,7 @@
       </w:rPr>
     </w:lvl>
   </w:abstractNum>
-  <w:abstractNum w:abstractNumId="5" w15:restartNumberingAfterBreak="0">
+  <w:abstractNum w:abstractNumId="7" w15:restartNumberingAfterBreak="0">
     <w:nsid w:val="4F9953EF"/>
     <w:multiLevelType w:val="multilevel"/>
     <w:tmpl w:val="94FE52C2"/>
@@ -7582,7 +8257,7 @@
       </w:rPr>
     </w:lvl>
   </w:abstractNum>
-  <w:abstractNum w:abstractNumId="6" w15:restartNumberingAfterBreak="0">
+  <w:abstractNum w:abstractNumId="8" w15:restartNumberingAfterBreak="0">
     <w:nsid w:val="58212196"/>
     <w:multiLevelType w:val="multilevel"/>
     <w:tmpl w:val="7A1CF3EA"/>
@@ -7707,7 +8382,7 @@
       </w:rPr>
     </w:lvl>
   </w:abstractNum>
-  <w:abstractNum w:abstractNumId="7" w15:restartNumberingAfterBreak="0">
+  <w:abstractNum w:abstractNumId="9" w15:restartNumberingAfterBreak="0">
     <w:nsid w:val="65A81E3F"/>
     <w:multiLevelType w:val="multilevel"/>
     <w:tmpl w:val="389E987A"/>
@@ -7833,7 +8508,7 @@
       </w:rPr>
     </w:lvl>
   </w:abstractNum>
-  <w:abstractNum w:abstractNumId="8" w15:restartNumberingAfterBreak="0">
+  <w:abstractNum w:abstractNumId="10" w15:restartNumberingAfterBreak="0">
     <w:nsid w:val="712C0819"/>
     <w:multiLevelType w:val="multilevel"/>
     <w:tmpl w:val="CE24BC20"/>
@@ -7962,7 +8637,120 @@
       </w:rPr>
     </w:lvl>
   </w:abstractNum>
-  <w:abstractNum w:abstractNumId="9" w15:restartNumberingAfterBreak="0">
+  <w:abstractNum w:abstractNumId="11" w15:restartNumberingAfterBreak="0">
+    <w:nsid w:val="73721E41"/>
+    <w:multiLevelType w:val="hybridMultilevel"/>
+    <w:tmpl w:val="D7A093FA"/>
+    <w:lvl w:ilvl="0" w:tplc="08090001">
+      <w:start w:val="1"/>
+      <w:numFmt w:val="bullet"/>
+      <w:lvlText w:val=""/>
+      <w:lvlJc w:val="left"/>
+      <w:pPr>
+        <w:ind w:left="720" w:hanging="360"/>
+      </w:pPr>
+      <w:rPr>
+        <w:rFonts w:ascii="Symbol" w:hAnsi="Symbol" w:hint="default"/>
+      </w:rPr>
+    </w:lvl>
+    <w:lvl w:ilvl="1" w:tplc="08090003" w:tentative="1">
+      <w:start w:val="1"/>
+      <w:numFmt w:val="bullet"/>
+      <w:lvlText w:val="o"/>
+      <w:lvlJc w:val="left"/>
+      <w:pPr>
+        <w:ind w:left="1440" w:hanging="360"/>
+      </w:pPr>
+      <w:rPr>
+        <w:rFonts w:ascii="Courier New" w:hAnsi="Courier New" w:cs="Courier New" w:hint="default"/>
+      </w:rPr>
+    </w:lvl>
+    <w:lvl w:ilvl="2" w:tplc="08090005" w:tentative="1">
+      <w:start w:val="1"/>
+      <w:numFmt w:val="bullet"/>
+      <w:lvlText w:val=""/>
+      <w:lvlJc w:val="left"/>
+      <w:pPr>
+        <w:ind w:left="2160" w:hanging="360"/>
+      </w:pPr>
+      <w:rPr>
+        <w:rFonts w:ascii="Wingdings" w:hAnsi="Wingdings" w:hint="default"/>
+      </w:rPr>
+    </w:lvl>
+    <w:lvl w:ilvl="3" w:tplc="08090001" w:tentative="1">
+      <w:start w:val="1"/>
+      <w:numFmt w:val="bullet"/>
+      <w:lvlText w:val=""/>
+      <w:lvlJc w:val="left"/>
+      <w:pPr>
+        <w:ind w:left="2880" w:hanging="360"/>
+      </w:pPr>
+      <w:rPr>
+        <w:rFonts w:ascii="Symbol" w:hAnsi="Symbol" w:hint="default"/>
+      </w:rPr>
+    </w:lvl>
+    <w:lvl w:ilvl="4" w:tplc="08090003" w:tentative="1">
+      <w:start w:val="1"/>
+      <w:numFmt w:val="bullet"/>
+      <w:lvlText w:val="o"/>
+      <w:lvlJc w:val="left"/>
+      <w:pPr>
+        <w:ind w:left="3600" w:hanging="360"/>
+      </w:pPr>
+      <w:rPr>
+        <w:rFonts w:ascii="Courier New" w:hAnsi="Courier New" w:cs="Courier New" w:hint="default"/>
+      </w:rPr>
+    </w:lvl>
+    <w:lvl w:ilvl="5" w:tplc="08090005" w:tentative="1">
+      <w:start w:val="1"/>
+      <w:numFmt w:val="bullet"/>
+      <w:lvlText w:val=""/>
+      <w:lvlJc w:val="left"/>
+      <w:pPr>
+        <w:ind w:left="4320" w:hanging="360"/>
+      </w:pPr>
+      <w:rPr>
+        <w:rFonts w:ascii="Wingdings" w:hAnsi="Wingdings" w:hint="default"/>
+      </w:rPr>
+    </w:lvl>
+    <w:lvl w:ilvl="6" w:tplc="08090001" w:tentative="1">
+      <w:start w:val="1"/>
+      <w:numFmt w:val="bullet"/>
+      <w:lvlText w:val=""/>
+      <w:lvlJc w:val="left"/>
+      <w:pPr>
+        <w:ind w:left="5040" w:hanging="360"/>
+      </w:pPr>
+      <w:rPr>
+        <w:rFonts w:ascii="Symbol" w:hAnsi="Symbol" w:hint="default"/>
+      </w:rPr>
+    </w:lvl>
+    <w:lvl w:ilvl="7" w:tplc="08090003" w:tentative="1">
+      <w:start w:val="1"/>
+      <w:numFmt w:val="bullet"/>
+      <w:lvlText w:val="o"/>
+      <w:lvlJc w:val="left"/>
+      <w:pPr>
+        <w:ind w:left="5760" w:hanging="360"/>
+      </w:pPr>
+      <w:rPr>
+        <w:rFonts w:ascii="Courier New" w:hAnsi="Courier New" w:cs="Courier New" w:hint="default"/>
+      </w:rPr>
+    </w:lvl>
+    <w:lvl w:ilvl="8" w:tplc="08090005" w:tentative="1">
+      <w:start w:val="1"/>
+      <w:numFmt w:val="bullet"/>
+      <w:lvlText w:val=""/>
+      <w:lvlJc w:val="left"/>
+      <w:pPr>
+        <w:ind w:left="6480" w:hanging="360"/>
+      </w:pPr>
+      <w:rPr>
+        <w:rFonts w:ascii="Wingdings" w:hAnsi="Wingdings" w:hint="default"/>
+      </w:rPr>
+    </w:lvl>
+  </w:abstractNum>
+  <w:abstractNum w:abstractNumId="12" w15:restartNumberingAfterBreak="0">
     <w:nsid w:val="7DAB6B0F"/>
     <w:multiLevelType w:val="multilevel"/>
     <w:tmpl w:val="D80CFD1A"/>
@@ -8088,34 +8876,43 @@
     </w:lvl>
   </w:abstractNum>
   <w:num w:numId="1" w16cid:durableId="1014260533">
+    <w:abstractNumId w:val="6"/>
+  </w:num>
+  <w:num w:numId="2" w16cid:durableId="1493528730">
+    <w:abstractNumId w:val="8"/>
+  </w:num>
+  <w:num w:numId="3" w16cid:durableId="709651642">
+    <w:abstractNumId w:val="7"/>
+  </w:num>
+  <w:num w:numId="4" w16cid:durableId="2079596737">
+    <w:abstractNumId w:val="9"/>
+  </w:num>
+  <w:num w:numId="5" w16cid:durableId="270745397">
+    <w:abstractNumId w:val="12"/>
+  </w:num>
+  <w:num w:numId="6" w16cid:durableId="749811132">
+    <w:abstractNumId w:val="10"/>
+  </w:num>
+  <w:num w:numId="7" w16cid:durableId="897127463">
+    <w:abstractNumId w:val="3"/>
+  </w:num>
+  <w:num w:numId="8" w16cid:durableId="1355380746">
     <w:abstractNumId w:val="4"/>
   </w:num>
-  <w:num w:numId="2" w16cid:durableId="1493528730">
-    <w:abstractNumId w:val="6"/>
+  <w:num w:numId="9" w16cid:durableId="421222088">
+    <w:abstractNumId w:val="2"/>
   </w:num>
-  <w:num w:numId="3" w16cid:durableId="709651642">
+  <w:num w:numId="10" w16cid:durableId="176896234">
     <w:abstractNumId w:val="5"/>
   </w:num>
-  <w:num w:numId="4" w16cid:durableId="2079596737">
-    <w:abstractNumId w:val="7"/>
-  </w:num>
-  <w:num w:numId="5" w16cid:durableId="270745397">
-    <w:abstractNumId w:val="9"/>
-  </w:num>
-  <w:num w:numId="6" w16cid:durableId="749811132">
-    <w:abstractNumId w:val="8"/>
-  </w:num>
-  <w:num w:numId="7" w16cid:durableId="897127463">
-    <w:abstractNumId w:val="1"/>
-  </w:num>
-  <w:num w:numId="8" w16cid:durableId="1355380746">
-    <w:abstractNumId w:val="2"/>
-  </w:num>
-  <w:num w:numId="9" w16cid:durableId="421222088">
+  <w:num w:numId="11" w16cid:durableId="1967006976">
     <w:abstractNumId w:val="0"/>
   </w:num>
-  <w:num w:numId="10" w16cid:durableId="176896234">
-    <w:abstractNumId w:val="3"/>
+  <w:num w:numId="12" w16cid:durableId="110129789">
+    <w:abstractNumId w:val="11"/>
+  </w:num>
+  <w:num w:numId="13" w16cid:durableId="1218586416">
+    <w:abstractNumId w:val="1"/>
   </w:num>
 </w:numbering>
 </file>
@@ -8579,7 +9376,6 @@
   <w:style w:type="character" w:default="1" w:styleId="DefaultParagraphFont">
     <w:name w:val="Default Paragraph Font"/>
     <w:uiPriority w:val="1"/>
-    <w:semiHidden/>
     <w:unhideWhenUsed/>
   </w:style>
   <w:style w:type="table" w:default="1" w:styleId="TableNormal">
@@ -8766,6 +9562,56 @@
         <w:insideV w:val="single" w:sz="4" w:space="0" w:color="BFBFBF" w:themeColor="background1" w:themeShade="BF"/>
       </w:tblBorders>
     </w:tblPr>
+  </w:style>
+  <w:style w:type="paragraph" w:styleId="NormalWeb">
+    <w:name w:val="Normal (Web)"/>
+    <w:basedOn w:val="Normal"/>
+    <w:uiPriority w:val="99"/>
+    <w:semiHidden/>
+    <w:unhideWhenUsed/>
+    <w:rsid w:val="000E1D5D"/>
+    <w:pPr>
+      <w:widowControl/>
+      <w:autoSpaceDE/>
+      <w:autoSpaceDN/>
+      <w:spacing w:before="100" w:beforeAutospacing="1" w:after="100" w:afterAutospacing="1"/>
+    </w:pPr>
+    <w:rPr>
+      <w:rFonts w:ascii="Times New Roman" w:eastAsia="Times New Roman" w:hAnsi="Times New Roman" w:cs="Times New Roman"/>
+      <w:sz w:val="24"/>
+      <w:szCs w:val="24"/>
+      <w:lang w:val="en-GB" w:eastAsia="en-GB"/>
+    </w:rPr>
+  </w:style>
+  <w:style w:type="character" w:styleId="Strong">
+    <w:name w:val="Strong"/>
+    <w:basedOn w:val="DefaultParagraphFont"/>
+    <w:uiPriority w:val="22"/>
+    <w:qFormat/>
+    <w:rsid w:val="000E1D5D"/>
+    <w:rPr>
+      <w:b/>
+      <w:bCs/>
+    </w:rPr>
+  </w:style>
+  <w:style w:type="paragraph" w:styleId="Caption">
+    <w:name w:val="caption"/>
+    <w:basedOn w:val="Normal"/>
+    <w:next w:val="Normal"/>
+    <w:uiPriority w:val="35"/>
+    <w:unhideWhenUsed/>
+    <w:qFormat/>
+    <w:rsid w:val="003A64A6"/>
+    <w:pPr>
+      <w:spacing w:after="200"/>
+    </w:pPr>
+    <w:rPr>
+      <w:i/>
+      <w:iCs/>
+      <w:color w:val="1F497D" w:themeColor="text2"/>
+      <w:sz w:val="18"/>
+      <w:szCs w:val="18"/>
+    </w:rPr>
   </w:style>
 </w:styles>
 </file>

</xml_diff>

<commit_message>
adding content to document - part 1 and part 2 task 5
</commit_message>
<xml_diff>
--- a/Project1/docs/template_project1.docx
+++ b/Project1/docs/template_project1.docx
@@ -880,7 +880,6 @@
       </w:pPr>
       <w:r>
         <w:tab/>
-        <w:t>Simple describe view of the data:</w:t>
       </w:r>
     </w:p>
     <w:p>
@@ -890,11 +889,70 @@
         <w:ind w:right="576"/>
         <w:jc w:val="both"/>
       </w:pPr>
+    </w:p>
+    <w:p>
+      <w:pPr>
+        <w:pStyle w:val="BodyText"/>
+        <w:spacing w:line="276" w:lineRule="auto"/>
+        <w:ind w:right="576"/>
+        <w:jc w:val="both"/>
+      </w:pPr>
+    </w:p>
+    <w:p>
+      <w:pPr>
+        <w:pStyle w:val="BodyText"/>
+        <w:spacing w:line="276" w:lineRule="auto"/>
+        <w:ind w:right="576"/>
+        <w:jc w:val="both"/>
+      </w:pPr>
+    </w:p>
+    <w:p>
+      <w:pPr>
+        <w:pStyle w:val="BodyText"/>
+        <w:spacing w:line="276" w:lineRule="auto"/>
+        <w:ind w:right="576"/>
+        <w:jc w:val="both"/>
+      </w:pPr>
+    </w:p>
+    <w:p>
+      <w:pPr>
+        <w:pStyle w:val="BodyText"/>
+        <w:spacing w:line="276" w:lineRule="auto"/>
+        <w:ind w:right="576"/>
+        <w:jc w:val="both"/>
+      </w:pPr>
+    </w:p>
+    <w:p>
+      <w:pPr>
+        <w:pStyle w:val="BodyText"/>
+        <w:spacing w:line="276" w:lineRule="auto"/>
+        <w:ind w:right="576"/>
+        <w:jc w:val="both"/>
+      </w:pPr>
+    </w:p>
+    <w:p>
+      <w:pPr>
+        <w:pStyle w:val="BodyText"/>
+        <w:spacing w:line="276" w:lineRule="auto"/>
+        <w:ind w:right="576"/>
+        <w:jc w:val="both"/>
+      </w:pPr>
+      <w:r>
+        <w:lastRenderedPageBreak/>
+        <w:t>Simple describe view of the data:</w:t>
+      </w:r>
+    </w:p>
+    <w:p>
+      <w:pPr>
+        <w:pStyle w:val="BodyText"/>
+        <w:spacing w:line="276" w:lineRule="auto"/>
+        <w:ind w:right="576"/>
+        <w:jc w:val="both"/>
+      </w:pPr>
       <w:r>
         <w:rPr>
           <w:noProof/>
         </w:rPr>
-        <w:lastRenderedPageBreak/>
         <w:drawing>
           <wp:inline distT="0" distB="0" distL="0" distR="0" wp14:anchorId="671548B0" wp14:editId="674D7F9C">
             <wp:extent cx="6330950" cy="2325370"/>
@@ -1044,14 +1102,14 @@
         <w:pStyle w:val="BodyText"/>
         <w:spacing w:line="276" w:lineRule="auto"/>
         <w:ind w:left="316" w:right="576" w:firstLine="360"/>
-        <w:jc w:val="both"/>
+        <w:jc w:val="center"/>
       </w:pPr>
       <w:r>
         <w:lastRenderedPageBreak/>
         <w:drawing>
-          <wp:inline distT="0" distB="0" distL="0" distR="0" wp14:anchorId="03FB6CB2" wp14:editId="15DB464B">
-            <wp:extent cx="5650787" cy="4057004"/>
-            <wp:effectExtent l="0" t="0" r="7620" b="1270"/>
+          <wp:inline distT="0" distB="0" distL="0" distR="0" wp14:anchorId="03FB6CB2" wp14:editId="7B8E94FB">
+            <wp:extent cx="4726113" cy="3393131"/>
+            <wp:effectExtent l="0" t="0" r="0" b="0"/>
             <wp:docPr id="435194494" name="Picture 1" descr="A graph of blue rectangular shapes&#10;&#10;Description automatically generated with medium confidence"/>
             <wp:cNvGraphicFramePr>
               <a:graphicFrameLocks xmlns:a="http://schemas.openxmlformats.org/drawingml/2006/main" noChangeAspect="1"/>
@@ -1072,7 +1130,7 @@
                   <pic:spPr>
                     <a:xfrm>
                       <a:off x="0" y="0"/>
-                      <a:ext cx="5657382" cy="4061739"/>
+                      <a:ext cx="4737140" cy="3401048"/>
                     </a:xfrm>
                     <a:prstGeom prst="rect">
                       <a:avLst/>
@@ -1126,6 +1184,113 @@
     <w:p>
       <w:pPr>
         <w:pStyle w:val="BodyText"/>
+        <w:keepNext/>
+        <w:spacing w:line="276" w:lineRule="auto"/>
+        <w:ind w:left="316" w:right="576" w:firstLine="360"/>
+        <w:jc w:val="center"/>
+      </w:pPr>
+      <w:r>
+        <w:drawing>
+          <wp:inline distT="0" distB="0" distL="0" distR="0" wp14:anchorId="4EE45A83" wp14:editId="092BABA0">
+            <wp:extent cx="4253501" cy="3236413"/>
+            <wp:effectExtent l="0" t="0" r="0" b="2540"/>
+            <wp:docPr id="109374872" name="Picture 1" descr="A graph of different colored lines&#10;&#10;Description automatically generated"/>
+            <wp:cNvGraphicFramePr>
+              <a:graphicFrameLocks xmlns:a="http://schemas.openxmlformats.org/drawingml/2006/main" noChangeAspect="1"/>
+            </wp:cNvGraphicFramePr>
+            <a:graphic xmlns:a="http://schemas.openxmlformats.org/drawingml/2006/main">
+              <a:graphicData uri="http://schemas.openxmlformats.org/drawingml/2006/picture">
+                <pic:pic xmlns:pic="http://schemas.openxmlformats.org/drawingml/2006/picture">
+                  <pic:nvPicPr>
+                    <pic:cNvPr id="109374872" name="Picture 1" descr="A graph of different colored lines&#10;&#10;Description automatically generated"/>
+                    <pic:cNvPicPr/>
+                  </pic:nvPicPr>
+                  <pic:blipFill>
+                    <a:blip r:embed="rId12"/>
+                    <a:stretch>
+                      <a:fillRect/>
+                    </a:stretch>
+                  </pic:blipFill>
+                  <pic:spPr>
+                    <a:xfrm>
+                      <a:off x="0" y="0"/>
+                      <a:ext cx="4281086" cy="3257402"/>
+                    </a:xfrm>
+                    <a:prstGeom prst="rect">
+                      <a:avLst/>
+                    </a:prstGeom>
+                  </pic:spPr>
+                </pic:pic>
+              </a:graphicData>
+            </a:graphic>
+          </wp:inline>
+        </w:drawing>
+      </w:r>
+    </w:p>
+    <w:p>
+      <w:pPr>
+        <w:spacing w:before="60"/>
+        <w:ind w:left="567" w:right="572"/>
+        <w:jc w:val="center"/>
+        <w:rPr>
+          <w:i/>
+          <w:sz w:val="18"/>
+        </w:rPr>
+      </w:pPr>
+      <w:r>
+        <w:rPr>
+          <w:i/>
+          <w:sz w:val="18"/>
+        </w:rPr>
+        <w:t xml:space="preserve">Figure </w:t>
+      </w:r>
+      <w:r>
+        <w:rPr>
+          <w:i/>
+          <w:sz w:val="18"/>
+        </w:rPr>
+        <w:fldChar w:fldCharType="begin"/>
+      </w:r>
+      <w:r>
+        <w:rPr>
+          <w:i/>
+          <w:sz w:val="18"/>
+        </w:rPr>
+        <w:instrText xml:space="preserve"> SEQ Figure \* ARABIC </w:instrText>
+      </w:r>
+      <w:r>
+        <w:rPr>
+          <w:i/>
+          <w:sz w:val="18"/>
+        </w:rPr>
+        <w:fldChar w:fldCharType="separate"/>
+      </w:r>
+      <w:r>
+        <w:rPr>
+          <w:i/>
+          <w:noProof/>
+          <w:sz w:val="18"/>
+        </w:rPr>
+        <w:t>1</w:t>
+      </w:r>
+      <w:r>
+        <w:rPr>
+          <w:i/>
+          <w:sz w:val="18"/>
+        </w:rPr>
+        <w:fldChar w:fldCharType="end"/>
+      </w:r>
+      <w:r>
+        <w:rPr>
+          <w:i/>
+          <w:sz w:val="18"/>
+        </w:rPr>
+        <w:t>: Shapely values for each paramter for the MLP - for heart failure</w:t>
+      </w:r>
+    </w:p>
+    <w:p>
+      <w:pPr>
+        <w:pStyle w:val="BodyText"/>
         <w:spacing w:before="1"/>
         <w:rPr>
           <w:sz w:val="35"/>
@@ -1171,47 +1336,109 @@
     <w:p>
       <w:pPr>
         <w:pStyle w:val="BodyText"/>
-        <w:rPr>
-          <w:sz w:val="20"/>
-        </w:rPr>
-      </w:pPr>
-    </w:p>
-    <w:p>
-      <w:pPr>
-        <w:pStyle w:val="BodyText"/>
-        <w:rPr>
-          <w:sz w:val="20"/>
-        </w:rPr>
-      </w:pPr>
-    </w:p>
-    <w:p>
-      <w:pPr>
-        <w:pStyle w:val="BodyText"/>
+        <w:keepNext/>
         <w:spacing w:before="5"/>
+        <w:jc w:val="center"/>
+      </w:pPr>
+      <w:r>
         <w:rPr>
           <w:sz w:val="28"/>
         </w:rPr>
-      </w:pPr>
-      <w:r>
+        <w:drawing>
+          <wp:inline distT="0" distB="0" distL="0" distR="0" wp14:anchorId="39C054EA" wp14:editId="2F83BF55">
+            <wp:extent cx="4366517" cy="3322406"/>
+            <wp:effectExtent l="0" t="0" r="0" b="0"/>
+            <wp:docPr id="2059390139" name="Picture 1" descr="A graph of different colored dots&#10;&#10;Description automatically generated with medium confidence"/>
+            <wp:cNvGraphicFramePr>
+              <a:graphicFrameLocks xmlns:a="http://schemas.openxmlformats.org/drawingml/2006/main" noChangeAspect="1"/>
+            </wp:cNvGraphicFramePr>
+            <a:graphic xmlns:a="http://schemas.openxmlformats.org/drawingml/2006/main">
+              <a:graphicData uri="http://schemas.openxmlformats.org/drawingml/2006/picture">
+                <pic:pic xmlns:pic="http://schemas.openxmlformats.org/drawingml/2006/picture">
+                  <pic:nvPicPr>
+                    <pic:cNvPr id="2059390139" name="Picture 1" descr="A graph of different colored dots&#10;&#10;Description automatically generated with medium confidence"/>
+                    <pic:cNvPicPr/>
+                  </pic:nvPicPr>
+                  <pic:blipFill>
+                    <a:blip r:embed="rId13"/>
+                    <a:stretch>
+                      <a:fillRect/>
+                    </a:stretch>
+                  </pic:blipFill>
+                  <pic:spPr>
+                    <a:xfrm>
+                      <a:off x="0" y="0"/>
+                      <a:ext cx="4377078" cy="3330441"/>
+                    </a:xfrm>
+                    <a:prstGeom prst="rect">
+                      <a:avLst/>
+                    </a:prstGeom>
+                  </pic:spPr>
+                </pic:pic>
+              </a:graphicData>
+            </a:graphic>
+          </wp:inline>
+        </w:drawing>
+      </w:r>
+    </w:p>
+    <w:p>
+      <w:pPr>
+        <w:pStyle w:val="Caption"/>
+        <w:jc w:val="center"/>
         <w:rPr>
           <w:sz w:val="28"/>
         </w:rPr>
-        <w:br w:type="page"/>
-      </w:r>
-    </w:p>
-    <w:p>
-      <w:pPr>
-        <w:pStyle w:val="Heading1"/>
-        <w:tabs>
-          <w:tab w:val="left" w:pos="913"/>
-        </w:tabs>
-        <w:spacing w:before="37"/>
-        <w:ind w:firstLine="0"/>
+      </w:pPr>
+      <w:r>
+        <w:t xml:space="preserve">Figure </w:t>
+      </w:r>
+      <w:r>
+        <w:fldChar w:fldCharType="begin"/>
+      </w:r>
+      <w:r>
+        <w:instrText xml:space="preserve"> SEQ Figure \* ARABIC </w:instrText>
+      </w:r>
+      <w:r>
+        <w:fldChar w:fldCharType="separate"/>
+      </w:r>
+      <w:r>
+        <w:rPr>
+          <w:noProof/>
+        </w:rPr>
+        <w:t>2</w:t>
+      </w:r>
+      <w:r>
+        <w:fldChar w:fldCharType="end"/>
+      </w:r>
+      <w:r>
+        <w:t xml:space="preserve">: </w:t>
+      </w:r>
+      <w:r>
+        <w:t xml:space="preserve">Shapely values for each paramter for the </w:t>
+      </w:r>
+      <w:r>
+        <w:t xml:space="preserve">Neural Additive Models </w:t>
+      </w:r>
+      <w:r>
+        <w:t xml:space="preserve"> - for heart failure</w:t>
+      </w:r>
+    </w:p>
+    <w:p>
+      <w:pPr>
+        <w:rPr>
+          <w:b/>
+          <w:bCs/>
+          <w:sz w:val="32"/>
+          <w:szCs w:val="32"/>
+        </w:rPr>
       </w:pPr>
       <w:bookmarkStart w:id="8" w:name="2_METODOLOGIJA_RADA"/>
       <w:bookmarkStart w:id="9" w:name="_bookmark3"/>
       <w:bookmarkEnd w:id="8"/>
       <w:bookmarkEnd w:id="9"/>
+      <w:r>
+        <w:br w:type="page"/>
+      </w:r>
     </w:p>
     <w:p>
       <w:pPr>
@@ -1230,6 +1457,7 @@
         <w:rPr>
           <w:spacing w:val="-1"/>
         </w:rPr>
+        <w:lastRenderedPageBreak/>
         <w:t>Pneumonia Prediction Dataset</w:t>
       </w:r>
     </w:p>
@@ -1848,7 +2076,7 @@
                     <pic:cNvPicPr/>
                   </pic:nvPicPr>
                   <pic:blipFill>
-                    <a:blip r:embed="rId12">
+                    <a:blip r:embed="rId14">
                       <a:extLst>
                         <a:ext uri="{28A0092B-C50C-407E-A947-70E740481C1C}">
                           <a14:useLocalDpi xmlns:a14="http://schemas.microsoft.com/office/drawing/2010/main" val="0"/>
@@ -2014,7 +2242,7 @@
                     <pic:cNvPicPr/>
                   </pic:nvPicPr>
                   <pic:blipFill>
-                    <a:blip r:embed="rId13" cstate="print">
+                    <a:blip r:embed="rId15" cstate="print">
                       <a:extLst>
                         <a:ext uri="{28A0092B-C50C-407E-A947-70E740481C1C}">
                           <a14:useLocalDpi xmlns:a14="http://schemas.microsoft.com/office/drawing/2010/main" val="0"/>
@@ -2140,7 +2368,7 @@
                     <pic:cNvPicPr/>
                   </pic:nvPicPr>
                   <pic:blipFill>
-                    <a:blip r:embed="rId14" cstate="print">
+                    <a:blip r:embed="rId16" cstate="print">
                       <a:extLst>
                         <a:ext uri="{28A0092B-C50C-407E-A947-70E740481C1C}">
                           <a14:useLocalDpi xmlns:a14="http://schemas.microsoft.com/office/drawing/2010/main" val="0"/>
@@ -2812,7 +3040,7 @@
                     <pic:cNvPicPr/>
                   </pic:nvPicPr>
                   <pic:blipFill>
-                    <a:blip r:embed="rId15">
+                    <a:blip r:embed="rId17">
                       <a:extLst>
                         <a:ext uri="{28A0092B-C50C-407E-A947-70E740481C1C}">
                           <a14:useLocalDpi xmlns:a14="http://schemas.microsoft.com/office/drawing/2010/main" val="0"/>
@@ -2936,7 +3164,7 @@
                     <pic:cNvPicPr/>
                   </pic:nvPicPr>
                   <pic:blipFill>
-                    <a:blip r:embed="rId16">
+                    <a:blip r:embed="rId18">
                       <a:extLst>
                         <a:ext uri="{28A0092B-C50C-407E-A947-70E740481C1C}">
                           <a14:useLocalDpi xmlns:a14="http://schemas.microsoft.com/office/drawing/2010/main" val="0"/>
@@ -3089,7 +3317,7 @@
                     <pic:cNvPicPr/>
                   </pic:nvPicPr>
                   <pic:blipFill>
-                    <a:blip r:embed="rId17" cstate="print">
+                    <a:blip r:embed="rId19" cstate="print">
                       <a:extLst>
                         <a:ext uri="{28A0092B-C50C-407E-A947-70E740481C1C}">
                           <a14:useLocalDpi xmlns:a14="http://schemas.microsoft.com/office/drawing/2010/main" val="0"/>
@@ -3291,7 +3519,7 @@
                     </pic:cNvPicPr>
                   </pic:nvPicPr>
                   <pic:blipFill rotWithShape="1">
-                    <a:blip r:embed="rId18">
+                    <a:blip r:embed="rId20">
                       <a:extLst>
                         <a:ext uri="{28A0092B-C50C-407E-A947-70E740481C1C}">
                           <a14:useLocalDpi xmlns:a14="http://schemas.microsoft.com/office/drawing/2010/main" val="0"/>
@@ -3445,7 +3673,7 @@
                     </pic:cNvPicPr>
                   </pic:nvPicPr>
                   <pic:blipFill>
-                    <a:blip r:embed="rId19">
+                    <a:blip r:embed="rId21">
                       <a:extLst>
                         <a:ext uri="{28A0092B-C50C-407E-A947-70E740481C1C}">
                           <a14:useLocalDpi xmlns:a14="http://schemas.microsoft.com/office/drawing/2010/main" val="0"/>
@@ -3568,7 +3796,7 @@
                     </pic:cNvPicPr>
                   </pic:nvPicPr>
                   <pic:blipFill>
-                    <a:blip r:embed="rId20">
+                    <a:blip r:embed="rId22">
                       <a:extLst>
                         <a:ext uri="{28A0092B-C50C-407E-A947-70E740481C1C}">
                           <a14:useLocalDpi xmlns:a14="http://schemas.microsoft.com/office/drawing/2010/main" val="0"/>
@@ -3672,7 +3900,7 @@
                     </pic:cNvPicPr>
                   </pic:nvPicPr>
                   <pic:blipFill>
-                    <a:blip r:embed="rId21">
+                    <a:blip r:embed="rId23">
                       <a:extLst>
                         <a:ext uri="{28A0092B-C50C-407E-A947-70E740481C1C}">
                           <a14:useLocalDpi xmlns:a14="http://schemas.microsoft.com/office/drawing/2010/main" val="0"/>
@@ -5446,7 +5674,7 @@
                     <pic:cNvPicPr/>
                   </pic:nvPicPr>
                   <pic:blipFill>
-                    <a:blip r:embed="rId22" cstate="print"/>
+                    <a:blip r:embed="rId24" cstate="print"/>
                     <a:stretch>
                       <a:fillRect/>
                     </a:stretch>
@@ -5543,7 +5771,7 @@
                     <pic:cNvPicPr/>
                   </pic:nvPicPr>
                   <pic:blipFill>
-                    <a:blip r:embed="rId23" cstate="print"/>
+                    <a:blip r:embed="rId25" cstate="print"/>
                     <a:stretch>
                       <a:fillRect/>
                     </a:stretch>
@@ -5739,9 +5967,9 @@
           <w:noProof/>
         </w:rPr>
         <w:drawing>
-          <wp:inline distT="0" distB="0" distL="0" distR="0" wp14:anchorId="4ECDD384" wp14:editId="5FA3AC2A">
-            <wp:extent cx="6330950" cy="1969770"/>
-            <wp:effectExtent l="0" t="0" r="0" b="0"/>
+          <wp:inline distT="0" distB="0" distL="0" distR="0" wp14:anchorId="4ECDD384" wp14:editId="15536465">
+            <wp:extent cx="6123305" cy="1592174"/>
+            <wp:effectExtent l="0" t="0" r="0" b="8255"/>
             <wp:docPr id="481351285" name="Picture 1" descr="A close-up of x-ray images&#10;&#10;Description automatically generated"/>
             <wp:cNvGraphicFramePr>
               <a:graphicFrameLocks xmlns:a="http://schemas.openxmlformats.org/drawingml/2006/main" noChangeAspect="1"/>
@@ -5753,20 +5981,27 @@
                     <pic:cNvPr id="481351285" name="Picture 1" descr="A close-up of x-ray images&#10;&#10;Description automatically generated"/>
                     <pic:cNvPicPr/>
                   </pic:nvPicPr>
-                  <pic:blipFill>
-                    <a:blip r:embed="rId24"/>
-                    <a:stretch>
-                      <a:fillRect/>
-                    </a:stretch>
+                  <pic:blipFill rotWithShape="1">
+                    <a:blip r:embed="rId26"/>
+                    <a:srcRect l="974" t="10435" r="2280" b="8713"/>
+                    <a:stretch/>
                   </pic:blipFill>
-                  <pic:spPr>
+                  <pic:spPr bwMode="auto">
                     <a:xfrm>
                       <a:off x="0" y="0"/>
-                      <a:ext cx="6330950" cy="1969770"/>
+                      <a:ext cx="6124967" cy="1592606"/>
                     </a:xfrm>
                     <a:prstGeom prst="rect">
                       <a:avLst/>
                     </a:prstGeom>
+                    <a:ln>
+                      <a:noFill/>
+                    </a:ln>
+                    <a:extLst>
+                      <a:ext uri="{53640926-AAD7-44D8-BBD7-CCE9431645EC}">
+                        <a14:shadowObscured xmlns:a14="http://schemas.microsoft.com/office/drawing/2010/main"/>
+                      </a:ext>
+                    </a:extLst>
                   </pic:spPr>
                 </pic:pic>
               </a:graphicData>
@@ -5785,8 +6020,8 @@
           <w:sz w:val="18"/>
         </w:rPr>
         <w:sectPr>
-          <w:headerReference w:type="default" r:id="rId25"/>
-          <w:footerReference w:type="default" r:id="rId26"/>
+          <w:headerReference w:type="default" r:id="rId27"/>
+          <w:footerReference w:type="default" r:id="rId28"/>
           <w:pgSz w:w="11910" w:h="16840"/>
           <w:pgMar w:top="1540" w:right="840" w:bottom="1280" w:left="1100" w:header="756" w:footer="1097" w:gutter="0"/>
           <w:cols w:space="720"/>

</xml_diff>

<commit_message>
add general questions text to the document
</commit_message>
<xml_diff>
--- a/Project1/docs/template_project1.docx
+++ b/Project1/docs/template_project1.docx
@@ -1017,6 +1017,9 @@
         <w:jc w:val="both"/>
       </w:pPr>
       <w:r>
+        <w:rPr>
+          <w:noProof/>
+        </w:rPr>
         <w:drawing>
           <wp:inline distT="0" distB="0" distL="0" distR="0" wp14:anchorId="42F28B20" wp14:editId="50939B3C">
             <wp:extent cx="6330950" cy="1584325"/>
@@ -1105,6 +1108,9 @@
         <w:jc w:val="center"/>
       </w:pPr>
       <w:r>
+        <w:rPr>
+          <w:noProof/>
+        </w:rPr>
         <w:lastRenderedPageBreak/>
         <w:drawing>
           <wp:inline distT="0" distB="0" distL="0" distR="0" wp14:anchorId="03FB6CB2" wp14:editId="7B8E94FB">
@@ -1190,6 +1196,9 @@
         <w:jc w:val="center"/>
       </w:pPr>
       <w:r>
+        <w:rPr>
+          <w:noProof/>
+        </w:rPr>
         <w:drawing>
           <wp:inline distT="0" distB="0" distL="0" distR="0" wp14:anchorId="4EE45A83" wp14:editId="092BABA0">
             <wp:extent cx="4253501" cy="3236413"/>
@@ -1342,6 +1351,7 @@
       </w:pPr>
       <w:r>
         <w:rPr>
+          <w:noProof/>
           <w:sz w:val="28"/>
         </w:rPr>
         <w:drawing>
@@ -6019,13 +6029,6 @@
           <w:i/>
           <w:sz w:val="18"/>
         </w:rPr>
-        <w:sectPr>
-          <w:headerReference w:type="default" r:id="rId27"/>
-          <w:footerReference w:type="default" r:id="rId28"/>
-          <w:pgSz w:w="11910" w:h="16840"/>
-          <w:pgMar w:top="1540" w:right="840" w:bottom="1280" w:left="1100" w:header="756" w:footer="1097" w:gutter="0"/>
-          <w:cols w:space="720"/>
-        </w:sectPr>
       </w:pPr>
       <w:r>
         <w:rPr>
@@ -6047,6 +6050,220 @@
           <w:sz w:val="18"/>
         </w:rPr>
         <w:t xml:space="preserve"> View for Integrated Gradients approach with 70% target randomization</w:t>
+      </w:r>
+    </w:p>
+    <w:p>
+      <w:pPr>
+        <w:spacing w:before="60"/>
+        <w:ind w:left="567" w:right="572"/>
+        <w:jc w:val="center"/>
+        <w:rPr>
+          <w:i/>
+          <w:sz w:val="18"/>
+        </w:rPr>
+      </w:pPr>
+    </w:p>
+    <w:p>
+      <w:pPr>
+        <w:spacing w:before="60"/>
+        <w:ind w:left="567" w:right="572"/>
+        <w:jc w:val="center"/>
+        <w:rPr>
+          <w:i/>
+          <w:sz w:val="18"/>
+        </w:rPr>
+      </w:pPr>
+    </w:p>
+    <w:p>
+      <w:pPr>
+        <w:pStyle w:val="Heading1"/>
+        <w:numPr>
+          <w:ilvl w:val="0"/>
+          <w:numId w:val="6"/>
+        </w:numPr>
+        <w:tabs>
+          <w:tab w:val="left" w:pos="913"/>
+        </w:tabs>
+        <w:spacing w:before="37"/>
+        <w:ind w:hanging="237"/>
+        <w:rPr>
+          <w:spacing w:val="-1"/>
+        </w:rPr>
+      </w:pPr>
+      <w:r>
+        <w:rPr>
+          <w:spacing w:val="-1"/>
+        </w:rPr>
+        <w:t>General Questions</w:t>
+      </w:r>
+    </w:p>
+    <w:p>
+      <w:pPr>
+        <w:pStyle w:val="TOC1"/>
+        <w:ind w:left="0" w:firstLine="0"/>
+      </w:pPr>
+    </w:p>
+    <w:p>
+      <w:pPr>
+        <w:pStyle w:val="BodyText"/>
+        <w:ind w:left="675"/>
+        <w:rPr>
+          <w:b/>
+          <w:bCs/>
+          <w:lang w:val="en-GB"/>
+        </w:rPr>
+      </w:pPr>
+      <w:r>
+        <w:rPr>
+          <w:b/>
+          <w:bCs/>
+          <w:lang w:val="en-GB"/>
+        </w:rPr>
+        <w:t>Q1: How consistent were the different interpretable/explainable methods? Did they find similar patterns?</w:t>
+      </w:r>
+    </w:p>
+    <w:p>
+      <w:pPr>
+        <w:pStyle w:val="BodyText"/>
+        <w:spacing w:after="120" w:line="276" w:lineRule="auto"/>
+        <w:ind w:left="316" w:right="574" w:firstLine="360"/>
+        <w:jc w:val="both"/>
+        <w:rPr>
+          <w:b/>
+          <w:bCs/>
+          <w:lang w:val="en-GB"/>
+        </w:rPr>
+      </w:pPr>
+      <w:r>
+        <w:t>The interpretable/explainable methods varied in their consistency. Traditional methods like feature visualization or activation maximization relied on directly visualizing learned features within the model, leading to inconsistent patterns depending on the specific architecture and training data. In contrast, methods like Integrated Gradients and Grad-CAM offered more consistent results by highlighting important features or regions contributing to model predictions. These methods found similar patterns across different instances, providing more reliable insights into the model's decision-making process.</w:t>
+      </w:r>
+    </w:p>
+    <w:p>
+      <w:pPr>
+        <w:pStyle w:val="BodyText"/>
+        <w:ind w:left="675"/>
+        <w:rPr>
+          <w:lang w:val="en-GB"/>
+        </w:rPr>
+      </w:pPr>
+    </w:p>
+    <w:p>
+      <w:pPr>
+        <w:pStyle w:val="BodyText"/>
+        <w:ind w:left="675"/>
+        <w:rPr>
+          <w:b/>
+          <w:bCs/>
+          <w:lang w:val="en-GB"/>
+        </w:rPr>
+      </w:pPr>
+      <w:r>
+        <w:rPr>
+          <w:b/>
+          <w:bCs/>
+          <w:lang w:val="en-GB"/>
+        </w:rPr>
+        <w:t>Q2: Given the “interpretable” or “explainable” results of one of the models, how would you convince a doctor to trust them? Pick one example.</w:t>
+      </w:r>
+    </w:p>
+    <w:p>
+      <w:pPr>
+        <w:pStyle w:val="BodyText"/>
+        <w:spacing w:after="120" w:line="276" w:lineRule="auto"/>
+        <w:ind w:left="316" w:right="574" w:firstLine="360"/>
+        <w:jc w:val="both"/>
+      </w:pPr>
+      <w:r>
+        <w:t>To convince a doctor to trust the interpretable/explainable results, we would provide transparency and clarity regarding the methods used and the rationale behind the results. For example, if using Grad-CAM to interpret a CNN model's predictions on chest X-ray images, we would highlight specific regions in the images that Grad-CAM identifies as indicative of pneumonia. We would explain how these regions align with known characteristics of the disease, such as opacities or infiltrates in the lungs, backed by relevant medical literature. Additionally, we would emphasize the method's consistency and its ability to provide actionable insights into the model's decision-making process, ultimately helping clinicians understand and trust the model's predictions.</w:t>
+      </w:r>
+    </w:p>
+    <w:p>
+      <w:pPr>
+        <w:pStyle w:val="BodyText"/>
+        <w:ind w:left="675"/>
+        <w:rPr>
+          <w:lang w:val="en-GB"/>
+        </w:rPr>
+      </w:pPr>
+    </w:p>
+    <w:p>
+      <w:pPr>
+        <w:pStyle w:val="BodyText"/>
+        <w:ind w:left="675"/>
+        <w:rPr>
+          <w:b/>
+          <w:bCs/>
+          <w:lang w:val="en-GB"/>
+        </w:rPr>
+      </w:pPr>
+      <w:r>
+        <w:rPr>
+          <w:b/>
+          <w:bCs/>
+          <w:lang w:val="en-GB"/>
+        </w:rPr>
+        <w:t>Q3: Elaborate whether the feature importances from the interpretability/explainability methods intuitively make sense to find the respective disease.</w:t>
+      </w:r>
+    </w:p>
+    <w:p>
+      <w:pPr>
+        <w:pStyle w:val="BodyText"/>
+        <w:spacing w:after="120" w:line="276" w:lineRule="auto"/>
+        <w:ind w:left="316" w:right="574" w:firstLine="360"/>
+        <w:jc w:val="both"/>
+      </w:pPr>
+      <w:r>
+        <w:t xml:space="preserve">The feature importances obtained from interpretability/explainability methods generally </w:t>
+      </w:r>
+      <w:r>
+        <w:lastRenderedPageBreak/>
+        <w:t xml:space="preserve">align with the expected characteristics of the respective disease. For example, in medical imaging, methods like Grad-CAM highlight regions of abnormality or pathology that are indicative of the diagnosed condition. These regions often correspond to known anatomical or pathological features associated with the disease, such as </w:t>
+      </w:r>
+      <w:proofErr w:type="spellStart"/>
+      <w:r>
+        <w:t>tumors</w:t>
+      </w:r>
+      <w:proofErr w:type="spellEnd"/>
+      <w:r>
+        <w:t>, lesions, or inflammatory changes. By focusing on these relevant features, the interpretability/explainability methods provide intuitive insights into how the model makes predictions and help clinicians understand the underlying reasoning behind the model's decisions.</w:t>
+      </w:r>
+    </w:p>
+    <w:p>
+      <w:pPr>
+        <w:pStyle w:val="BodyText"/>
+        <w:spacing w:after="120" w:line="276" w:lineRule="auto"/>
+        <w:ind w:left="316" w:right="574" w:firstLine="360"/>
+        <w:jc w:val="both"/>
+      </w:pPr>
+    </w:p>
+    <w:p>
+      <w:pPr>
+        <w:pStyle w:val="BodyText"/>
+        <w:ind w:left="675"/>
+        <w:rPr>
+          <w:b/>
+          <w:bCs/>
+          <w:lang w:val="en-GB"/>
+        </w:rPr>
+      </w:pPr>
+      <w:r>
+        <w:rPr>
+          <w:b/>
+          <w:bCs/>
+          <w:lang w:val="en-GB"/>
+        </w:rPr>
+        <w:t>Q4: If you had to deploy one of the methods in practice, which one would you choose and why?</w:t>
+      </w:r>
+    </w:p>
+    <w:p>
+      <w:pPr>
+        <w:pStyle w:val="BodyText"/>
+        <w:spacing w:after="120" w:line="276" w:lineRule="auto"/>
+        <w:ind w:left="316" w:right="574" w:firstLine="360"/>
+        <w:jc w:val="both"/>
+      </w:pPr>
+      <w:r>
+        <w:t>If we had to deploy one method in practice, we would choose Integrated Gradients or Grad-CAM due to their interpretability and transparency. These methods offer clear and actionable insights into the model's decision-making process by highlighting important features or regions in the input data that contribute to the predictions. This transparency is crucial in healthcare settings, where trust and understanding are paramount. Additionally, Integrated Gradients and Grad-CAM provide consistent and interpretable results, making them valuable tools for clinical decision support and aiding in the interpretation of model predictions by healthcare professionals.</w:t>
       </w:r>
     </w:p>
     <w:p>
@@ -6094,6 +6311,8 @@
       <w:bookmarkEnd w:id="17"/>
     </w:p>
     <w:sectPr>
+      <w:headerReference w:type="default" r:id="rId27"/>
+      <w:footerReference w:type="default" r:id="rId28"/>
       <w:pgSz w:w="11910" w:h="16840"/>
       <w:pgMar w:top="1540" w:right="840" w:bottom="1280" w:left="1100" w:header="756" w:footer="1097" w:gutter="0"/>
       <w:cols w:space="720"/>
@@ -6854,7 +7073,7 @@
           <wp:extent cx="976313" cy="158750"/>
           <wp:effectExtent l="0" t="0" r="0" b="0"/>
           <wp:wrapNone/>
-          <wp:docPr id="20" name="Grafik 20"/>
+          <wp:docPr id="1208613572" name="Grafik 20"/>
           <wp:cNvGraphicFramePr>
             <a:graphicFrameLocks xmlns:a="http://schemas.openxmlformats.org/drawingml/2006/main" noChangeAspect="1"/>
           </wp:cNvGraphicFramePr>
@@ -9611,6 +9830,7 @@
   <w:style w:type="character" w:default="1" w:styleId="DefaultParagraphFont">
     <w:name w:val="Default Paragraph Font"/>
     <w:uiPriority w:val="1"/>
+    <w:semiHidden/>
     <w:unhideWhenUsed/>
   </w:style>
   <w:style w:type="table" w:default="1" w:styleId="TableNormal">

</xml_diff>